<commit_message>
update, add some sp and add data to table
</commit_message>
<xml_diff>
--- a/WebApi/API_document.docx
+++ b/WebApi/API_document.docx
@@ -18,8 +18,6 @@
         </w:rPr>
         <w:t>Card:</w:t>
       </w:r>
-      <w:bookmarkStart w:id="0" w:name="_GoBack"/>
-      <w:bookmarkEnd w:id="0"/>
     </w:p>
     <w:p>
       <w:pPr>
@@ -39,11 +37,13 @@
         <w:t>:</w:t>
       </w:r>
       <w:r>
-        <w:t>GET</w:t>
-      </w:r>
-      <w:r>
-        <w:t xml:space="preserve"> </w:t>
-      </w:r>
+        <w:t xml:space="preserve">GET </w:t>
+      </w:r>
+    </w:p>
+    <w:p>
+      <w:pPr>
+        <w:pStyle w:val="ListParagraph"/>
+      </w:pPr>
       <w:hyperlink r:id="rId5" w:history="1">
         <w:r>
           <w:rPr>
@@ -108,6 +108,11 @@
       <w:r>
         <w:t xml:space="preserve">GET </w:t>
       </w:r>
+    </w:p>
+    <w:p>
+      <w:pPr>
+        <w:pStyle w:val="ListParagraph"/>
+      </w:pPr>
       <w:hyperlink r:id="rId6" w:history="1">
         <w:r>
           <w:rPr>
@@ -435,292 +440,31 @@
     </w:p>
     <w:p>
       <w:pPr>
-        <w:rPr>
-          <w:b/>
-          <w:i/>
-          <w:sz w:val="28"/>
-        </w:rPr>
-      </w:pPr>
-      <w:r>
-        <w:rPr>
-          <w:b/>
-          <w:i/>
-          <w:sz w:val="28"/>
-        </w:rPr>
-        <w:t>User:</w:t>
-      </w:r>
-    </w:p>
-    <w:p>
-      <w:pPr>
-        <w:pStyle w:val="ListParagraph"/>
-        <w:numPr>
-          <w:ilvl w:val="0"/>
-          <w:numId w:val="3"/>
-        </w:numPr>
-        <w:rPr>
-          <w:rStyle w:val="Hyperlink"/>
-        </w:rPr>
-      </w:pPr>
-      <w:r>
-        <w:t>Đăng nhập</w:t>
-      </w:r>
-      <w:r>
-        <w:t>(</w:t>
+        <w:pStyle w:val="ListParagraph"/>
+        <w:numPr>
+          <w:ilvl w:val="0"/>
+          <w:numId w:val="8"/>
+        </w:numPr>
+        <w:rPr>
+          <w:rStyle w:val="Hyperlink"/>
+        </w:rPr>
+      </w:pPr>
+      <w:r>
+        <w:t>Lấy chi tiết sản phẩm theo Id(</w:t>
       </w:r>
       <w:r>
         <w:rPr>
           <w:color w:val="FFC000" w:themeColor="accent4"/>
         </w:rPr>
-        <w:t xml:space="preserve">string </w:t>
-      </w:r>
-      <w:r>
-        <w:t>userName,</w:t>
-      </w:r>
-      <w:r>
-        <w:rPr>
-          <w:color w:val="FFC000" w:themeColor="accent4"/>
-        </w:rPr>
-        <w:t xml:space="preserve">string </w:t>
-      </w:r>
-      <w:r>
-        <w:t>password)</w:t>
-      </w:r>
-      <w:r>
-        <w:t xml:space="preserve">: </w:t>
-      </w:r>
-      <w:r>
-        <w:t>GET</w:t>
-      </w:r>
-      <w:r>
-        <w:rPr>
-          <w:rStyle w:val="Hyperlink"/>
-          <w:u w:val="none"/>
-        </w:rPr>
-        <w:t xml:space="preserve"> </w:t>
+        <w:t>int</w:t>
+      </w:r>
+      <w:r>
+        <w:t xml:space="preserve"> proId)</w:t>
+      </w:r>
+      <w:r>
+        <w:t xml:space="preserve">: GET </w:t>
       </w:r>
       <w:hyperlink r:id="rId12" w:history="1">
-        <w:r>
-          <w:rPr>
-            <w:rStyle w:val="Hyperlink"/>
-          </w:rPr>
-          <w:t>http://localhost:52551/</w:t>
-        </w:r>
-        <w:hyperlink r:id="rId13" w:history="1">
-          <w:r>
-            <w:rPr>
-              <w:rStyle w:val="Hyperlink"/>
-            </w:rPr>
-            <w:t>api/login?userName={userName}&amp;password={password}</w:t>
-          </w:r>
-        </w:hyperlink>
-      </w:hyperlink>
-    </w:p>
-    <w:p>
-      <w:pPr>
-        <w:pStyle w:val="ListParagraph"/>
-        <w:numPr>
-          <w:ilvl w:val="0"/>
-          <w:numId w:val="2"/>
-        </w:numPr>
-        <w:rPr>
-          <w:rStyle w:val="Hyperlink"/>
-          <w:color w:val="ED7D31" w:themeColor="accent2"/>
-          <w:u w:val="none"/>
-        </w:rPr>
-      </w:pPr>
-      <w:r>
-        <w:rPr>
-          <w:rStyle w:val="Hyperlink"/>
-          <w:color w:val="ED7D31" w:themeColor="accent2"/>
-          <w:u w:val="none"/>
-        </w:rPr>
-        <w:t>-1: sai username</w:t>
-      </w:r>
-    </w:p>
-    <w:p>
-      <w:pPr>
-        <w:pStyle w:val="ListParagraph"/>
-        <w:numPr>
-          <w:ilvl w:val="0"/>
-          <w:numId w:val="2"/>
-        </w:numPr>
-        <w:rPr>
-          <w:rStyle w:val="Hyperlink"/>
-          <w:color w:val="ED7D31" w:themeColor="accent2"/>
-          <w:u w:val="none"/>
-        </w:rPr>
-      </w:pPr>
-      <w:r>
-        <w:rPr>
-          <w:rStyle w:val="Hyperlink"/>
-          <w:color w:val="ED7D31" w:themeColor="accent2"/>
-          <w:u w:val="none"/>
-        </w:rPr>
-        <w:t>-2: đúng userName, sai password</w:t>
-      </w:r>
-    </w:p>
-    <w:p>
-      <w:pPr>
-        <w:pStyle w:val="ListParagraph"/>
-        <w:numPr>
-          <w:ilvl w:val="0"/>
-          <w:numId w:val="2"/>
-        </w:numPr>
-        <w:rPr>
-          <w:rStyle w:val="Hyperlink"/>
-          <w:color w:val="70AD47" w:themeColor="accent6"/>
-          <w:u w:val="none"/>
-        </w:rPr>
-      </w:pPr>
-      <w:r>
-        <w:rPr>
-          <w:rStyle w:val="Hyperlink"/>
-          <w:color w:val="70AD47" w:themeColor="accent6"/>
-          <w:u w:val="none"/>
-        </w:rPr>
-        <w:t>1: đăng nhập thành công</w:t>
-      </w:r>
-    </w:p>
-    <w:p>
-      <w:pPr>
-        <w:pStyle w:val="ListParagraph"/>
-        <w:numPr>
-          <w:ilvl w:val="0"/>
-          <w:numId w:val="3"/>
-        </w:numPr>
-        <w:rPr>
-          <w:rStyle w:val="Hyperlink"/>
-        </w:rPr>
-      </w:pPr>
-      <w:r>
-        <w:rPr>
-          <w:rStyle w:val="Hyperlink"/>
-          <w:color w:val="auto"/>
-          <w:u w:val="none"/>
-        </w:rPr>
-        <w:t>Đăng ký</w:t>
-      </w:r>
-      <w:r>
-        <w:rPr>
-          <w:rStyle w:val="Hyperlink"/>
-          <w:color w:val="auto"/>
-          <w:u w:val="none"/>
-        </w:rPr>
-        <w:t>(</w:t>
-      </w:r>
-      <w:r>
-        <w:rPr>
-          <w:rStyle w:val="Hyperlink"/>
-          <w:color w:val="FFC000" w:themeColor="accent4"/>
-          <w:u w:val="none"/>
-        </w:rPr>
-        <w:t xml:space="preserve">string </w:t>
-      </w:r>
-      <w:r>
-        <w:rPr>
-          <w:rStyle w:val="Hyperlink"/>
-          <w:color w:val="auto"/>
-          <w:u w:val="none"/>
-        </w:rPr>
-        <w:t xml:space="preserve">userName, </w:t>
-      </w:r>
-      <w:r>
-        <w:rPr>
-          <w:rStyle w:val="Hyperlink"/>
-          <w:color w:val="FFC000" w:themeColor="accent4"/>
-          <w:u w:val="none"/>
-        </w:rPr>
-        <w:t xml:space="preserve">string </w:t>
-      </w:r>
-      <w:r>
-        <w:rPr>
-          <w:rStyle w:val="Hyperlink"/>
-          <w:color w:val="auto"/>
-          <w:u w:val="none"/>
-        </w:rPr>
-        <w:t xml:space="preserve">password, </w:t>
-      </w:r>
-      <w:r>
-        <w:rPr>
-          <w:rStyle w:val="Hyperlink"/>
-          <w:color w:val="FFC000" w:themeColor="accent4"/>
-          <w:u w:val="none"/>
-        </w:rPr>
-        <w:t xml:space="preserve">string </w:t>
-      </w:r>
-      <w:r>
-        <w:rPr>
-          <w:rStyle w:val="Hyperlink"/>
-          <w:color w:val="auto"/>
-          <w:u w:val="none"/>
-        </w:rPr>
-        <w:t xml:space="preserve">name, </w:t>
-      </w:r>
-      <w:r>
-        <w:rPr>
-          <w:rStyle w:val="Hyperlink"/>
-          <w:color w:val="FFC000" w:themeColor="accent4"/>
-          <w:u w:val="none"/>
-        </w:rPr>
-        <w:t xml:space="preserve">string </w:t>
-      </w:r>
-      <w:r>
-        <w:rPr>
-          <w:rStyle w:val="Hyperlink"/>
-          <w:color w:val="auto"/>
-          <w:u w:val="none"/>
-        </w:rPr>
-        <w:t xml:space="preserve">email, </w:t>
-      </w:r>
-      <w:r>
-        <w:rPr>
-          <w:rStyle w:val="Hyperlink"/>
-          <w:color w:val="FFC000" w:themeColor="accent4"/>
-          <w:u w:val="none"/>
-        </w:rPr>
-        <w:t xml:space="preserve">string </w:t>
-      </w:r>
-      <w:r>
-        <w:rPr>
-          <w:rStyle w:val="Hyperlink"/>
-          <w:color w:val="auto"/>
-          <w:u w:val="none"/>
-        </w:rPr>
-        <w:t xml:space="preserve">phone, </w:t>
-      </w:r>
-      <w:r>
-        <w:rPr>
-          <w:rStyle w:val="Hyperlink"/>
-          <w:color w:val="FFC000" w:themeColor="accent4"/>
-          <w:u w:val="none"/>
-        </w:rPr>
-        <w:t xml:space="preserve">string </w:t>
-      </w:r>
-      <w:r>
-        <w:rPr>
-          <w:rStyle w:val="Hyperlink"/>
-          <w:color w:val="auto"/>
-          <w:u w:val="none"/>
-        </w:rPr>
-        <w:t>address)</w:t>
-      </w:r>
-      <w:r>
-        <w:rPr>
-          <w:rStyle w:val="Hyperlink"/>
-          <w:color w:val="auto"/>
-          <w:u w:val="none"/>
-        </w:rPr>
-        <w:t xml:space="preserve">: </w:t>
-      </w:r>
-      <w:r>
-        <w:rPr>
-          <w:rStyle w:val="Hyperlink"/>
-          <w:color w:val="auto"/>
-          <w:u w:val="none"/>
-        </w:rPr>
-        <w:t>POST</w:t>
-      </w:r>
-      <w:hyperlink r:id="rId14" w:history="1">
         <w:r>
           <w:rPr>
             <w:rStyle w:val="Hyperlink"/>
@@ -733,7 +477,452 @@
           </w:rPr>
           <w:t>/</w:t>
         </w:r>
+        <w:hyperlink r:id="rId13" w:history="1">
+          <w:r>
+            <w:rPr>
+              <w:rStyle w:val="Hyperlink"/>
+            </w:rPr>
+            <w:t>api/proDetail?id={id}</w:t>
+          </w:r>
+        </w:hyperlink>
+      </w:hyperlink>
+    </w:p>
+    <w:p>
+      <w:pPr>
+        <w:pStyle w:val="ListParagraph"/>
+        <w:numPr>
+          <w:ilvl w:val="0"/>
+          <w:numId w:val="2"/>
+        </w:numPr>
+        <w:rPr>
+          <w:rStyle w:val="Hyperlink"/>
+          <w:color w:val="5B9BD5" w:themeColor="accent1"/>
+          <w:u w:val="none"/>
+        </w:rPr>
+      </w:pPr>
+      <w:r>
+        <w:rPr>
+          <w:rStyle w:val="Hyperlink"/>
+          <w:color w:val="5B9BD5" w:themeColor="accent1"/>
+          <w:u w:val="none"/>
+        </w:rPr>
+        <w:t>Product(</w:t>
+      </w:r>
+      <w:r>
+        <w:rPr>
+          <w:rStyle w:val="Hyperlink"/>
+          <w:color w:val="5B9BD5" w:themeColor="accent1"/>
+          <w:u w:val="none"/>
+        </w:rPr>
+        <w:t>Id, Name, Stock, Price,...</w:t>
+      </w:r>
+      <w:r>
+        <w:rPr>
+          <w:rStyle w:val="Hyperlink"/>
+          <w:color w:val="5B9BD5" w:themeColor="accent1"/>
+          <w:u w:val="none"/>
+        </w:rPr>
+        <w:t>)</w:t>
+      </w:r>
+    </w:p>
+    <w:p>
+      <w:pPr>
+        <w:ind w:left="720"/>
+        <w:rPr>
+          <w:rStyle w:val="Hyperlink"/>
+          <w:color w:val="5B9BD5" w:themeColor="accent1"/>
+        </w:rPr>
+      </w:pPr>
+    </w:p>
+    <w:p>
+      <w:pPr>
+        <w:rPr>
+          <w:b/>
+          <w:i/>
+          <w:sz w:val="28"/>
+        </w:rPr>
+      </w:pPr>
+      <w:r>
+        <w:rPr>
+          <w:b/>
+          <w:i/>
+          <w:sz w:val="28"/>
+        </w:rPr>
+        <w:t>User:</w:t>
+      </w:r>
+    </w:p>
+    <w:p>
+      <w:pPr>
+        <w:pStyle w:val="ListParagraph"/>
+        <w:numPr>
+          <w:ilvl w:val="0"/>
+          <w:numId w:val="3"/>
+        </w:numPr>
+        <w:rPr>
+          <w:rStyle w:val="Hyperlink"/>
+        </w:rPr>
+      </w:pPr>
+      <w:r>
+        <w:t>Đăng nhập</w:t>
+      </w:r>
+      <w:r>
+        <w:t>(</w:t>
+      </w:r>
+      <w:r>
+        <w:rPr>
+          <w:color w:val="FFC000" w:themeColor="accent4"/>
+        </w:rPr>
+        <w:t xml:space="preserve">string </w:t>
+      </w:r>
+      <w:r>
+        <w:t>userName,</w:t>
+      </w:r>
+      <w:r>
+        <w:rPr>
+          <w:color w:val="FFC000" w:themeColor="accent4"/>
+        </w:rPr>
+        <w:t xml:space="preserve">string </w:t>
+      </w:r>
+      <w:r>
+        <w:t>password)</w:t>
+      </w:r>
+      <w:r>
+        <w:t xml:space="preserve">: </w:t>
+      </w:r>
+      <w:r>
+        <w:t>GET</w:t>
+      </w:r>
+      <w:r>
+        <w:rPr>
+          <w:rStyle w:val="Hyperlink"/>
+          <w:u w:val="none"/>
+        </w:rPr>
+        <w:t xml:space="preserve"> </w:t>
+      </w:r>
+      <w:hyperlink r:id="rId14" w:history="1">
+        <w:r>
+          <w:rPr>
+            <w:rStyle w:val="Hyperlink"/>
+          </w:rPr>
+          <w:t>http://localhost:52551/</w:t>
+        </w:r>
         <w:hyperlink r:id="rId15" w:history="1">
+          <w:r>
+            <w:rPr>
+              <w:rStyle w:val="Hyperlink"/>
+            </w:rPr>
+            <w:t>api/login?userName={userName}&amp;password={password}</w:t>
+          </w:r>
+        </w:hyperlink>
+      </w:hyperlink>
+    </w:p>
+    <w:p>
+      <w:pPr>
+        <w:pStyle w:val="ListParagraph"/>
+        <w:numPr>
+          <w:ilvl w:val="0"/>
+          <w:numId w:val="2"/>
+        </w:numPr>
+        <w:rPr>
+          <w:rStyle w:val="Hyperlink"/>
+          <w:color w:val="ED7D31" w:themeColor="accent2"/>
+          <w:u w:val="none"/>
+        </w:rPr>
+      </w:pPr>
+      <w:r>
+        <w:rPr>
+          <w:rStyle w:val="Hyperlink"/>
+          <w:color w:val="ED7D31" w:themeColor="accent2"/>
+          <w:u w:val="none"/>
+        </w:rPr>
+        <w:t>-1: sai username</w:t>
+      </w:r>
+    </w:p>
+    <w:p>
+      <w:pPr>
+        <w:pStyle w:val="ListParagraph"/>
+        <w:numPr>
+          <w:ilvl w:val="0"/>
+          <w:numId w:val="2"/>
+        </w:numPr>
+        <w:rPr>
+          <w:rStyle w:val="Hyperlink"/>
+          <w:color w:val="ED7D31" w:themeColor="accent2"/>
+          <w:u w:val="none"/>
+        </w:rPr>
+      </w:pPr>
+      <w:r>
+        <w:rPr>
+          <w:rStyle w:val="Hyperlink"/>
+          <w:color w:val="ED7D31" w:themeColor="accent2"/>
+          <w:u w:val="none"/>
+        </w:rPr>
+        <w:t>-2: đúng userName, sai password</w:t>
+      </w:r>
+    </w:p>
+    <w:p>
+      <w:pPr>
+        <w:pStyle w:val="ListParagraph"/>
+        <w:numPr>
+          <w:ilvl w:val="0"/>
+          <w:numId w:val="2"/>
+        </w:numPr>
+        <w:rPr>
+          <w:rStyle w:val="Hyperlink"/>
+          <w:color w:val="70AD47" w:themeColor="accent6"/>
+          <w:u w:val="none"/>
+        </w:rPr>
+      </w:pPr>
+      <w:r>
+        <w:rPr>
+          <w:rStyle w:val="Hyperlink"/>
+          <w:color w:val="70AD47" w:themeColor="accent6"/>
+          <w:u w:val="none"/>
+        </w:rPr>
+        <w:t>userId</w:t>
+      </w:r>
+      <w:r>
+        <w:rPr>
+          <w:rStyle w:val="Hyperlink"/>
+          <w:color w:val="70AD47" w:themeColor="accent6"/>
+          <w:u w:val="none"/>
+        </w:rPr>
+        <w:t>: đăng nhập thành công</w:t>
+      </w:r>
+    </w:p>
+    <w:p>
+      <w:pPr>
+        <w:pStyle w:val="ListParagraph"/>
+        <w:numPr>
+          <w:ilvl w:val="0"/>
+          <w:numId w:val="9"/>
+        </w:numPr>
+        <w:rPr>
+          <w:rStyle w:val="Hyperlink"/>
+        </w:rPr>
+      </w:pPr>
+      <w:r>
+        <w:rPr>
+          <w:rStyle w:val="Hyperlink"/>
+          <w:color w:val="auto"/>
+          <w:u w:val="none"/>
+        </w:rPr>
+        <w:t>Lấy thông tin user theo userId (</w:t>
+      </w:r>
+      <w:r>
+        <w:rPr>
+          <w:rStyle w:val="Hyperlink"/>
+          <w:color w:val="FFC000" w:themeColor="accent4"/>
+          <w:u w:val="none"/>
+        </w:rPr>
+        <w:t>int</w:t>
+      </w:r>
+      <w:r>
+        <w:rPr>
+          <w:rStyle w:val="Hyperlink"/>
+          <w:color w:val="auto"/>
+          <w:u w:val="none"/>
+        </w:rPr>
+        <w:t xml:space="preserve"> userId): GET </w:t>
+      </w:r>
+      <w:r>
+        <w:rPr>
+          <w:rStyle w:val="Hyperlink"/>
+        </w:rPr>
+        <w:t>http://localhost:52551/</w:t>
+      </w:r>
+      <w:hyperlink r:id="rId16" w:history="1">
+        <w:r>
+          <w:rPr>
+            <w:rStyle w:val="Hyperlink"/>
+          </w:rPr>
+          <w:t>api/userInfoById?userId={userId}</w:t>
+        </w:r>
+      </w:hyperlink>
+    </w:p>
+    <w:p>
+      <w:pPr>
+        <w:pStyle w:val="ListParagraph"/>
+        <w:numPr>
+          <w:ilvl w:val="0"/>
+          <w:numId w:val="2"/>
+        </w:numPr>
+        <w:rPr>
+          <w:rStyle w:val="Hyperlink"/>
+          <w:color w:val="5B9BD5" w:themeColor="accent1"/>
+          <w:u w:val="none"/>
+        </w:rPr>
+      </w:pPr>
+      <w:r>
+        <w:rPr>
+          <w:rStyle w:val="Hyperlink"/>
+          <w:color w:val="5B9BD5" w:themeColor="accent1"/>
+          <w:u w:val="none"/>
+        </w:rPr>
+        <w:t>User(Id, Name, UserName, ...)</w:t>
+      </w:r>
+    </w:p>
+    <w:p>
+      <w:pPr>
+        <w:pStyle w:val="ListParagraph"/>
+        <w:numPr>
+          <w:ilvl w:val="0"/>
+          <w:numId w:val="3"/>
+        </w:numPr>
+        <w:rPr>
+          <w:rStyle w:val="Hyperlink"/>
+        </w:rPr>
+      </w:pPr>
+      <w:r>
+        <w:rPr>
+          <w:rStyle w:val="Hyperlink"/>
+          <w:color w:val="auto"/>
+          <w:u w:val="none"/>
+        </w:rPr>
+        <w:t>Đăng ký</w:t>
+      </w:r>
+      <w:r>
+        <w:rPr>
+          <w:rStyle w:val="Hyperlink"/>
+          <w:color w:val="auto"/>
+          <w:u w:val="none"/>
+        </w:rPr>
+        <w:t>(</w:t>
+      </w:r>
+      <w:r>
+        <w:rPr>
+          <w:rStyle w:val="Hyperlink"/>
+          <w:color w:val="FFC000" w:themeColor="accent4"/>
+          <w:u w:val="none"/>
+        </w:rPr>
+        <w:t xml:space="preserve">string </w:t>
+      </w:r>
+      <w:r>
+        <w:rPr>
+          <w:rStyle w:val="Hyperlink"/>
+          <w:color w:val="auto"/>
+          <w:u w:val="none"/>
+        </w:rPr>
+        <w:t xml:space="preserve">userName, </w:t>
+      </w:r>
+      <w:r>
+        <w:rPr>
+          <w:rStyle w:val="Hyperlink"/>
+          <w:color w:val="FFC000" w:themeColor="accent4"/>
+          <w:u w:val="none"/>
+        </w:rPr>
+        <w:t xml:space="preserve">string </w:t>
+      </w:r>
+      <w:r>
+        <w:rPr>
+          <w:rStyle w:val="Hyperlink"/>
+          <w:color w:val="auto"/>
+          <w:u w:val="none"/>
+        </w:rPr>
+        <w:t xml:space="preserve">password, </w:t>
+      </w:r>
+      <w:r>
+        <w:rPr>
+          <w:rStyle w:val="Hyperlink"/>
+          <w:color w:val="FFC000" w:themeColor="accent4"/>
+          <w:u w:val="none"/>
+        </w:rPr>
+        <w:t xml:space="preserve">string </w:t>
+      </w:r>
+      <w:r>
+        <w:rPr>
+          <w:rStyle w:val="Hyperlink"/>
+          <w:color w:val="auto"/>
+          <w:u w:val="none"/>
+        </w:rPr>
+        <w:t xml:space="preserve">name, </w:t>
+      </w:r>
+      <w:r>
+        <w:rPr>
+          <w:rStyle w:val="Hyperlink"/>
+          <w:color w:val="FFC000" w:themeColor="accent4"/>
+          <w:u w:val="none"/>
+        </w:rPr>
+        <w:t xml:space="preserve">string </w:t>
+      </w:r>
+      <w:r>
+        <w:rPr>
+          <w:rStyle w:val="Hyperlink"/>
+          <w:color w:val="auto"/>
+          <w:u w:val="none"/>
+        </w:rPr>
+        <w:t xml:space="preserve">email, </w:t>
+      </w:r>
+      <w:r>
+        <w:rPr>
+          <w:rStyle w:val="Hyperlink"/>
+          <w:color w:val="FFC000" w:themeColor="accent4"/>
+          <w:u w:val="none"/>
+        </w:rPr>
+        <w:t xml:space="preserve">string </w:t>
+      </w:r>
+      <w:r>
+        <w:rPr>
+          <w:rStyle w:val="Hyperlink"/>
+          <w:color w:val="auto"/>
+          <w:u w:val="none"/>
+        </w:rPr>
+        <w:t xml:space="preserve">phone, </w:t>
+      </w:r>
+      <w:r>
+        <w:rPr>
+          <w:rStyle w:val="Hyperlink"/>
+          <w:color w:val="FFC000" w:themeColor="accent4"/>
+          <w:u w:val="none"/>
+        </w:rPr>
+        <w:t xml:space="preserve">string </w:t>
+      </w:r>
+      <w:r>
+        <w:rPr>
+          <w:rStyle w:val="Hyperlink"/>
+          <w:color w:val="auto"/>
+          <w:u w:val="none"/>
+        </w:rPr>
+        <w:t>address)</w:t>
+      </w:r>
+      <w:r>
+        <w:rPr>
+          <w:rStyle w:val="Hyperlink"/>
+          <w:color w:val="auto"/>
+          <w:u w:val="none"/>
+        </w:rPr>
+        <w:t xml:space="preserve">: </w:t>
+      </w:r>
+      <w:r>
+        <w:rPr>
+          <w:rStyle w:val="Hyperlink"/>
+          <w:color w:val="auto"/>
+          <w:u w:val="none"/>
+        </w:rPr>
+        <w:t>POST</w:t>
+      </w:r>
+      <w:r>
+        <w:rPr>
+          <w:rStyle w:val="Hyperlink"/>
+          <w:color w:val="auto"/>
+          <w:u w:val="none"/>
+        </w:rPr>
+        <w:t xml:space="preserve"> </w:t>
+      </w:r>
+      <w:hyperlink r:id="rId17" w:history="1">
+        <w:r>
+          <w:rPr>
+            <w:rStyle w:val="Hyperlink"/>
+          </w:rPr>
+          <w:t>http://localhost:52551</w:t>
+        </w:r>
+        <w:r>
+          <w:rPr>
+            <w:rStyle w:val="Hyperlink"/>
+          </w:rPr>
+          <w:t>/</w:t>
+        </w:r>
+        <w:hyperlink r:id="rId18" w:history="1">
           <w:r>
             <w:rPr>
               <w:rStyle w:val="Hyperlink"/>
@@ -808,6 +997,8 @@
         </w:rPr>
         <w:t>-3: trùng phone</w:t>
       </w:r>
+      <w:bookmarkStart w:id="0" w:name="_GoBack"/>
+      <w:bookmarkEnd w:id="0"/>
     </w:p>
     <w:p>
       <w:pPr>
@@ -828,7 +1019,289 @@
           <w:color w:val="70AD47" w:themeColor="accent6"/>
           <w:u w:val="none"/>
         </w:rPr>
+        <w:lastRenderedPageBreak/>
         <w:t>1: đăng ký thành công</w:t>
+      </w:r>
+    </w:p>
+    <w:p>
+      <w:pPr>
+        <w:pStyle w:val="ListParagraph"/>
+        <w:numPr>
+          <w:ilvl w:val="0"/>
+          <w:numId w:val="10"/>
+        </w:numPr>
+        <w:rPr>
+          <w:rStyle w:val="Hyperlink"/>
+          <w:color w:val="70AD47" w:themeColor="accent6"/>
+          <w:u w:val="none"/>
+        </w:rPr>
+      </w:pPr>
+      <w:r>
+        <w:t>Đổi mật khẩu(</w:t>
+      </w:r>
+      <w:r>
+        <w:rPr>
+          <w:color w:val="FFC000" w:themeColor="accent4"/>
+        </w:rPr>
+        <w:t>int</w:t>
+      </w:r>
+      <w:r>
+        <w:t xml:space="preserve"> userId, </w:t>
+      </w:r>
+      <w:r>
+        <w:rPr>
+          <w:color w:val="FFC000" w:themeColor="accent4"/>
+        </w:rPr>
+        <w:t>string</w:t>
+      </w:r>
+      <w:r>
+        <w:t xml:space="preserve"> oldPass, </w:t>
+      </w:r>
+      <w:r>
+        <w:rPr>
+          <w:color w:val="FFC000" w:themeColor="accent4"/>
+        </w:rPr>
+        <w:t>string</w:t>
+      </w:r>
+      <w:r>
+        <w:t xml:space="preserve"> newPass): GET </w:t>
+      </w:r>
+      <w:hyperlink r:id="rId19" w:history="1">
+        <w:r>
+          <w:rPr>
+            <w:rStyle w:val="Hyperlink"/>
+          </w:rPr>
+          <w:t>http://localhost:52551</w:t>
+        </w:r>
+        <w:r>
+          <w:rPr>
+            <w:rStyle w:val="Hyperlink"/>
+          </w:rPr>
+          <w:t>/</w:t>
+        </w:r>
+        <w:hyperlink r:id="rId20" w:history="1">
+          <w:r>
+            <w:rPr>
+              <w:rStyle w:val="Hyperlink"/>
+            </w:rPr>
+            <w:t>api/changePassword?userId={userId}&amp;oldPass={oldPass}&amp;newPass={newPass}</w:t>
+          </w:r>
+        </w:hyperlink>
+      </w:hyperlink>
+    </w:p>
+    <w:p>
+      <w:pPr>
+        <w:pStyle w:val="ListParagraph"/>
+        <w:numPr>
+          <w:ilvl w:val="0"/>
+          <w:numId w:val="2"/>
+        </w:numPr>
+        <w:rPr>
+          <w:color w:val="ED7D31" w:themeColor="accent2"/>
+        </w:rPr>
+      </w:pPr>
+      <w:r>
+        <w:rPr>
+          <w:color w:val="ED7D31" w:themeColor="accent2"/>
+        </w:rPr>
+        <w:t>0: thất bại</w:t>
+      </w:r>
+    </w:p>
+    <w:p>
+      <w:pPr>
+        <w:pStyle w:val="ListParagraph"/>
+        <w:numPr>
+          <w:ilvl w:val="0"/>
+          <w:numId w:val="2"/>
+        </w:numPr>
+        <w:rPr>
+          <w:color w:val="70AD47" w:themeColor="accent6"/>
+        </w:rPr>
+      </w:pPr>
+      <w:r>
+        <w:rPr>
+          <w:color w:val="70AD47" w:themeColor="accent6"/>
+        </w:rPr>
+        <w:t>1: thành công</w:t>
+      </w:r>
+    </w:p>
+    <w:p>
+      <w:pPr>
+        <w:pStyle w:val="ListParagraph"/>
+        <w:numPr>
+          <w:ilvl w:val="0"/>
+          <w:numId w:val="11"/>
+        </w:numPr>
+        <w:rPr>
+          <w:rStyle w:val="Hyperlink"/>
+        </w:rPr>
+      </w:pPr>
+      <w:r>
+        <w:rPr>
+          <w:rStyle w:val="Hyperlink"/>
+          <w:color w:val="auto"/>
+          <w:u w:val="none"/>
+        </w:rPr>
+        <w:t>Cập nhật thông tin user(</w:t>
+      </w:r>
+      <w:r>
+        <w:rPr>
+          <w:rStyle w:val="Hyperlink"/>
+          <w:color w:val="FFC000" w:themeColor="accent4"/>
+          <w:u w:val="none"/>
+        </w:rPr>
+        <w:t>int</w:t>
+      </w:r>
+      <w:r>
+        <w:rPr>
+          <w:rStyle w:val="Hyperlink"/>
+          <w:color w:val="auto"/>
+          <w:u w:val="none"/>
+        </w:rPr>
+        <w:t xml:space="preserve"> userId, </w:t>
+      </w:r>
+      <w:r>
+        <w:rPr>
+          <w:rStyle w:val="Hyperlink"/>
+          <w:color w:val="FFC000" w:themeColor="accent4"/>
+          <w:u w:val="none"/>
+        </w:rPr>
+        <w:t>string</w:t>
+      </w:r>
+      <w:r>
+        <w:rPr>
+          <w:rStyle w:val="Hyperlink"/>
+          <w:color w:val="auto"/>
+          <w:u w:val="none"/>
+        </w:rPr>
+        <w:t xml:space="preserve"> name, </w:t>
+      </w:r>
+      <w:r>
+        <w:rPr>
+          <w:rStyle w:val="Hyperlink"/>
+          <w:color w:val="FFC000" w:themeColor="accent4"/>
+          <w:u w:val="none"/>
+        </w:rPr>
+        <w:t>string</w:t>
+      </w:r>
+      <w:r>
+        <w:rPr>
+          <w:rStyle w:val="Hyperlink"/>
+          <w:color w:val="auto"/>
+          <w:u w:val="none"/>
+        </w:rPr>
+        <w:t xml:space="preserve"> email, </w:t>
+      </w:r>
+      <w:r>
+        <w:rPr>
+          <w:rStyle w:val="Hyperlink"/>
+          <w:color w:val="FFC000" w:themeColor="accent4"/>
+          <w:u w:val="none"/>
+        </w:rPr>
+        <w:t>string</w:t>
+      </w:r>
+      <w:r>
+        <w:rPr>
+          <w:rStyle w:val="Hyperlink"/>
+          <w:color w:val="auto"/>
+          <w:u w:val="none"/>
+        </w:rPr>
+        <w:t xml:space="preserve"> phone, </w:t>
+      </w:r>
+      <w:r>
+        <w:rPr>
+          <w:rStyle w:val="Hyperlink"/>
+          <w:color w:val="FFC000" w:themeColor="accent4"/>
+          <w:u w:val="none"/>
+        </w:rPr>
+        <w:t>string</w:t>
+      </w:r>
+      <w:r>
+        <w:rPr>
+          <w:rStyle w:val="Hyperlink"/>
+          <w:color w:val="auto"/>
+          <w:u w:val="none"/>
+        </w:rPr>
+        <w:t xml:space="preserve"> address, </w:t>
+      </w:r>
+      <w:r>
+        <w:rPr>
+          <w:rStyle w:val="Hyperlink"/>
+          <w:color w:val="FFC000" w:themeColor="accent4"/>
+          <w:u w:val="none"/>
+        </w:rPr>
+        <w:t>string</w:t>
+      </w:r>
+      <w:r>
+        <w:rPr>
+          <w:rStyle w:val="Hyperlink"/>
+          <w:color w:val="auto"/>
+          <w:u w:val="none"/>
+        </w:rPr>
+        <w:t xml:space="preserve"> avatar): PUT</w:t>
+      </w:r>
+      <w:r>
+        <w:rPr>
+          <w:rStyle w:val="Hyperlink"/>
+          <w:color w:val="auto"/>
+        </w:rPr>
+        <w:t xml:space="preserve"> </w:t>
+      </w:r>
+      <w:r>
+        <w:rPr>
+          <w:rStyle w:val="Hyperlink"/>
+        </w:rPr>
+        <w:t>http://localhost:52551/</w:t>
+      </w:r>
+      <w:hyperlink r:id="rId21" w:history="1">
+        <w:r>
+          <w:rPr>
+            <w:rStyle w:val="Hyperlink"/>
+          </w:rPr>
+          <w:t>api/updateUser?userId={userId}&amp;name={name}&amp;email={email}&amp;phone={phone}&amp;address={address}&amp;avatar={avatar}</w:t>
+        </w:r>
+      </w:hyperlink>
+    </w:p>
+    <w:p>
+      <w:pPr>
+        <w:pStyle w:val="ListParagraph"/>
+        <w:numPr>
+          <w:ilvl w:val="0"/>
+          <w:numId w:val="2"/>
+        </w:numPr>
+        <w:rPr>
+          <w:rStyle w:val="Hyperlink"/>
+          <w:color w:val="ED7D31" w:themeColor="accent2"/>
+        </w:rPr>
+      </w:pPr>
+      <w:r>
+        <w:rPr>
+          <w:rStyle w:val="Hyperlink"/>
+          <w:color w:val="ED7D31" w:themeColor="accent2"/>
+          <w:u w:val="none"/>
+        </w:rPr>
+        <w:t>0: thất bại</w:t>
+      </w:r>
+    </w:p>
+    <w:p>
+      <w:pPr>
+        <w:pStyle w:val="ListParagraph"/>
+        <w:numPr>
+          <w:ilvl w:val="0"/>
+          <w:numId w:val="2"/>
+        </w:numPr>
+        <w:rPr>
+          <w:rStyle w:val="Hyperlink"/>
+          <w:color w:val="70AD47" w:themeColor="accent6"/>
+        </w:rPr>
+      </w:pPr>
+      <w:r>
+        <w:rPr>
+          <w:rStyle w:val="Hyperlink"/>
+          <w:color w:val="70AD47" w:themeColor="accent6"/>
+          <w:u w:val="none"/>
+        </w:rPr>
+        <w:t>1: thành công</w:t>
       </w:r>
     </w:p>
     <w:p>
@@ -987,14 +1460,22 @@
         </w:rPr>
         <w:t>PUT</w:t>
       </w:r>
-      <w:hyperlink r:id="rId16" w:history="1">
+      <w:r>
+        <w:rPr>
+          <w:rStyle w:val="Hyperlink"/>
+          <w:color w:val="auto"/>
+          <w:u w:val="none"/>
+        </w:rPr>
+        <w:t xml:space="preserve"> </w:t>
+      </w:r>
+      <w:hyperlink r:id="rId22" w:history="1">
         <w:r>
           <w:rPr>
             <w:rStyle w:val="Hyperlink"/>
           </w:rPr>
           <w:t>http://localhost:52551/</w:t>
         </w:r>
-        <w:hyperlink r:id="rId17" w:history="1">
+        <w:hyperlink r:id="rId23" w:history="1">
           <w:r>
             <w:rPr>
               <w:rStyle w:val="Hyperlink"/>
@@ -1058,7 +1539,6 @@
         </w:rPr>
       </w:pPr>
       <w:r>
-        <w:lastRenderedPageBreak/>
         <w:t>Lấy số lượng sản phẩm trong giỏ hàng</w:t>
       </w:r>
       <w:r>
@@ -1072,454 +1552,6 @@
       </w:r>
       <w:r>
         <w:t>userId)</w:t>
-      </w:r>
-      <w:r>
-        <w:t xml:space="preserve">: </w:t>
-      </w:r>
-      <w:r>
-        <w:t>GET</w:t>
-      </w:r>
-      <w:r>
-        <w:rPr>
-          <w:rStyle w:val="Hyperlink"/>
-          <w:u w:val="none"/>
-        </w:rPr>
-        <w:t xml:space="preserve"> </w:t>
-      </w:r>
-      <w:hyperlink r:id="rId18" w:history="1">
-        <w:r>
-          <w:rPr>
-            <w:rStyle w:val="Hyperlink"/>
-          </w:rPr>
-          <w:t>http://localhost:52551/</w:t>
-        </w:r>
-        <w:hyperlink r:id="rId19" w:history="1">
-          <w:r>
-            <w:rPr>
-              <w:rStyle w:val="Hyperlink"/>
-            </w:rPr>
-            <w:t>api/cartCount?userId={userId}</w:t>
-          </w:r>
-        </w:hyperlink>
-      </w:hyperlink>
-    </w:p>
-    <w:p>
-      <w:pPr>
-        <w:pStyle w:val="ListParagraph"/>
-        <w:numPr>
-          <w:ilvl w:val="0"/>
-          <w:numId w:val="2"/>
-        </w:numPr>
-        <w:rPr>
-          <w:rStyle w:val="Hyperlink"/>
-        </w:rPr>
-      </w:pPr>
-      <w:r>
-        <w:t>Int count</w:t>
-      </w:r>
-    </w:p>
-    <w:p>
-      <w:pPr>
-        <w:rPr>
-          <w:b/>
-          <w:i/>
-          <w:sz w:val="28"/>
-        </w:rPr>
-      </w:pPr>
-      <w:r>
-        <w:rPr>
-          <w:b/>
-          <w:i/>
-          <w:sz w:val="28"/>
-        </w:rPr>
-        <w:t>CartItem:</w:t>
-      </w:r>
-    </w:p>
-    <w:p>
-      <w:pPr>
-        <w:pStyle w:val="ListParagraph"/>
-        <w:numPr>
-          <w:ilvl w:val="0"/>
-          <w:numId w:val="4"/>
-        </w:numPr>
-        <w:rPr>
-          <w:rStyle w:val="Hyperlink"/>
-        </w:rPr>
-      </w:pPr>
-      <w:r>
-        <w:rPr>
-          <w:rStyle w:val="Hyperlink"/>
-          <w:color w:val="auto"/>
-          <w:u w:val="none"/>
-        </w:rPr>
-        <w:t>Giảm số lượng sản phẩm trong giỏ hàng</w:t>
-      </w:r>
-      <w:r>
-        <w:rPr>
-          <w:rStyle w:val="Hyperlink"/>
-          <w:color w:val="auto"/>
-          <w:u w:val="none"/>
-        </w:rPr>
-        <w:t>(</w:t>
-      </w:r>
-      <w:r>
-        <w:rPr>
-          <w:rStyle w:val="Hyperlink"/>
-          <w:color w:val="FFC000" w:themeColor="accent4"/>
-          <w:u w:val="none"/>
-        </w:rPr>
-        <w:t>int</w:t>
-      </w:r>
-      <w:r>
-        <w:rPr>
-          <w:rStyle w:val="Hyperlink"/>
-          <w:color w:val="auto"/>
-          <w:u w:val="none"/>
-        </w:rPr>
-        <w:t xml:space="preserve"> userId, </w:t>
-      </w:r>
-      <w:r>
-        <w:rPr>
-          <w:rStyle w:val="Hyperlink"/>
-          <w:color w:val="FFC000" w:themeColor="accent4"/>
-          <w:u w:val="none"/>
-        </w:rPr>
-        <w:t>int</w:t>
-      </w:r>
-      <w:r>
-        <w:rPr>
-          <w:rStyle w:val="Hyperlink"/>
-          <w:color w:val="auto"/>
-          <w:u w:val="none"/>
-        </w:rPr>
-        <w:t xml:space="preserve"> productId)</w:t>
-      </w:r>
-      <w:r>
-        <w:rPr>
-          <w:rStyle w:val="Hyperlink"/>
-          <w:color w:val="auto"/>
-          <w:u w:val="none"/>
-        </w:rPr>
-        <w:t xml:space="preserve">: </w:t>
-      </w:r>
-      <w:r>
-        <w:rPr>
-          <w:rStyle w:val="Hyperlink"/>
-          <w:color w:val="auto"/>
-          <w:u w:val="none"/>
-        </w:rPr>
-        <w:t>PUT</w:t>
-      </w:r>
-      <w:r>
-        <w:rPr>
-          <w:rStyle w:val="Hyperlink"/>
-        </w:rPr>
-        <w:t>http://localhost:52551/</w:t>
-      </w:r>
-      <w:hyperlink r:id="rId20" w:history="1">
-        <w:r>
-          <w:rPr>
-            <w:rStyle w:val="Hyperlink"/>
-          </w:rPr>
-          <w:t>api/minusCartItem?userId={userId}&amp;productId={productId}</w:t>
-        </w:r>
-      </w:hyperlink>
-    </w:p>
-    <w:p>
-      <w:pPr>
-        <w:pStyle w:val="ListParagraph"/>
-        <w:numPr>
-          <w:ilvl w:val="0"/>
-          <w:numId w:val="2"/>
-        </w:numPr>
-        <w:rPr>
-          <w:rStyle w:val="Hyperlink"/>
-          <w:color w:val="ED7D31" w:themeColor="accent2"/>
-          <w:u w:val="none"/>
-        </w:rPr>
-      </w:pPr>
-      <w:r>
-        <w:rPr>
-          <w:rStyle w:val="Hyperlink"/>
-          <w:color w:val="ED7D31" w:themeColor="accent2"/>
-          <w:u w:val="none"/>
-        </w:rPr>
-        <w:t>0: thất bại</w:t>
-      </w:r>
-    </w:p>
-    <w:p>
-      <w:pPr>
-        <w:pStyle w:val="ListParagraph"/>
-        <w:numPr>
-          <w:ilvl w:val="0"/>
-          <w:numId w:val="2"/>
-        </w:numPr>
-        <w:rPr>
-          <w:rStyle w:val="Hyperlink"/>
-          <w:color w:val="70AD47" w:themeColor="accent6"/>
-          <w:u w:val="none"/>
-        </w:rPr>
-      </w:pPr>
-      <w:r>
-        <w:rPr>
-          <w:rStyle w:val="Hyperlink"/>
-          <w:color w:val="70AD47" w:themeColor="accent6"/>
-          <w:u w:val="none"/>
-        </w:rPr>
-        <w:t>1: thành công</w:t>
-      </w:r>
-    </w:p>
-    <w:p>
-      <w:pPr>
-        <w:pStyle w:val="ListParagraph"/>
-        <w:numPr>
-          <w:ilvl w:val="0"/>
-          <w:numId w:val="4"/>
-        </w:numPr>
-        <w:rPr>
-          <w:rStyle w:val="Hyperlink"/>
-        </w:rPr>
-      </w:pPr>
-      <w:r>
-        <w:rPr>
-          <w:rStyle w:val="Hyperlink"/>
-          <w:color w:val="auto"/>
-          <w:u w:val="none"/>
-        </w:rPr>
-        <w:t>Tăng số lượng sản phẩm trong giỏ hàng</w:t>
-      </w:r>
-      <w:r>
-        <w:rPr>
-          <w:rStyle w:val="Hyperlink"/>
-          <w:color w:val="auto"/>
-          <w:u w:val="none"/>
-        </w:rPr>
-        <w:t>(</w:t>
-      </w:r>
-      <w:r>
-        <w:rPr>
-          <w:rStyle w:val="Hyperlink"/>
-          <w:color w:val="FFC000" w:themeColor="accent4"/>
-          <w:u w:val="none"/>
-        </w:rPr>
-        <w:t>int</w:t>
-      </w:r>
-      <w:r>
-        <w:rPr>
-          <w:rStyle w:val="Hyperlink"/>
-          <w:color w:val="auto"/>
-          <w:u w:val="none"/>
-        </w:rPr>
-        <w:t xml:space="preserve"> userId, </w:t>
-      </w:r>
-      <w:r>
-        <w:rPr>
-          <w:rStyle w:val="Hyperlink"/>
-          <w:color w:val="FFC000" w:themeColor="accent4"/>
-          <w:u w:val="none"/>
-        </w:rPr>
-        <w:t>int</w:t>
-      </w:r>
-      <w:r>
-        <w:rPr>
-          <w:rStyle w:val="Hyperlink"/>
-          <w:color w:val="auto"/>
-          <w:u w:val="none"/>
-        </w:rPr>
-        <w:t xml:space="preserve"> productId)</w:t>
-      </w:r>
-      <w:r>
-        <w:rPr>
-          <w:rStyle w:val="Hyperlink"/>
-          <w:color w:val="auto"/>
-          <w:u w:val="none"/>
-        </w:rPr>
-        <w:t xml:space="preserve">: </w:t>
-      </w:r>
-      <w:r>
-        <w:rPr>
-          <w:rStyle w:val="Hyperlink"/>
-          <w:color w:val="auto"/>
-          <w:u w:val="none"/>
-        </w:rPr>
-        <w:t>PUT</w:t>
-      </w:r>
-      <w:hyperlink r:id="rId21" w:history="1">
-        <w:r>
-          <w:rPr>
-            <w:rStyle w:val="Hyperlink"/>
-          </w:rPr>
-          <w:t>http://localhost:52551/</w:t>
-        </w:r>
-        <w:hyperlink r:id="rId22" w:history="1">
-          <w:r>
-            <w:rPr>
-              <w:rStyle w:val="Hyperlink"/>
-            </w:rPr>
-            <w:t>api/plusCartItem?userId={userId}&amp;productId={productId}&amp;quantity={quantity}</w:t>
-          </w:r>
-        </w:hyperlink>
-      </w:hyperlink>
-    </w:p>
-    <w:p>
-      <w:pPr>
-        <w:pStyle w:val="ListParagraph"/>
-        <w:numPr>
-          <w:ilvl w:val="0"/>
-          <w:numId w:val="2"/>
-        </w:numPr>
-        <w:rPr>
-          <w:rStyle w:val="Hyperlink"/>
-          <w:color w:val="ED7D31" w:themeColor="accent2"/>
-        </w:rPr>
-      </w:pPr>
-      <w:r>
-        <w:rPr>
-          <w:rStyle w:val="Hyperlink"/>
-          <w:color w:val="ED7D31" w:themeColor="accent2"/>
-          <w:u w:val="none"/>
-        </w:rPr>
-        <w:t>0: thất bại</w:t>
-      </w:r>
-    </w:p>
-    <w:p>
-      <w:pPr>
-        <w:pStyle w:val="ListParagraph"/>
-        <w:numPr>
-          <w:ilvl w:val="0"/>
-          <w:numId w:val="2"/>
-        </w:numPr>
-        <w:rPr>
-          <w:rStyle w:val="Hyperlink"/>
-          <w:color w:val="70AD47" w:themeColor="accent6"/>
-        </w:rPr>
-      </w:pPr>
-      <w:r>
-        <w:rPr>
-          <w:rStyle w:val="Hyperlink"/>
-          <w:color w:val="70AD47" w:themeColor="accent6"/>
-          <w:u w:val="none"/>
-        </w:rPr>
-        <w:t>1: thành công</w:t>
-      </w:r>
-    </w:p>
-    <w:p>
-      <w:pPr>
-        <w:rPr>
-          <w:b/>
-          <w:i/>
-          <w:sz w:val="28"/>
-        </w:rPr>
-      </w:pPr>
-      <w:r>
-        <w:rPr>
-          <w:b/>
-          <w:i/>
-          <w:sz w:val="28"/>
-        </w:rPr>
-        <w:t>Category:</w:t>
-      </w:r>
-    </w:p>
-    <w:p>
-      <w:pPr>
-        <w:pStyle w:val="ListParagraph"/>
-        <w:numPr>
-          <w:ilvl w:val="0"/>
-          <w:numId w:val="4"/>
-        </w:numPr>
-        <w:rPr>
-          <w:rStyle w:val="Hyperlink"/>
-        </w:rPr>
-      </w:pPr>
-      <w:r>
-        <w:t xml:space="preserve">Lấy tất cả loại sản phẩm: </w:t>
-      </w:r>
-      <w:r>
-        <w:t>GET</w:t>
-      </w:r>
-      <w:r>
-        <w:rPr>
-          <w:rStyle w:val="Hyperlink"/>
-          <w:u w:val="none"/>
-        </w:rPr>
-        <w:t xml:space="preserve"> </w:t>
-      </w:r>
-      <w:r>
-        <w:rPr>
-          <w:rStyle w:val="Hyperlink"/>
-        </w:rPr>
-        <w:t>http://localhost:52551/</w:t>
-      </w:r>
-      <w:hyperlink r:id="rId23" w:history="1">
-        <w:r>
-          <w:rPr>
-            <w:rStyle w:val="Hyperlink"/>
-          </w:rPr>
-          <w:t>api/allCates</w:t>
-        </w:r>
-      </w:hyperlink>
-    </w:p>
-    <w:p>
-      <w:pPr>
-        <w:pStyle w:val="ListParagraph"/>
-        <w:numPr>
-          <w:ilvl w:val="0"/>
-          <w:numId w:val="2"/>
-        </w:numPr>
-        <w:rPr>
-          <w:rStyle w:val="Hyperlink"/>
-          <w:color w:val="5B9BD5" w:themeColor="accent1"/>
-        </w:rPr>
-      </w:pPr>
-      <w:r>
-        <w:rPr>
-          <w:color w:val="5B9BD5" w:themeColor="accent1"/>
-        </w:rPr>
-        <w:t>List&lt;Category&gt;allCates</w:t>
-      </w:r>
-    </w:p>
-    <w:p>
-      <w:pPr>
-        <w:rPr>
-          <w:b/>
-          <w:i/>
-          <w:sz w:val="28"/>
-        </w:rPr>
-      </w:pPr>
-      <w:r>
-        <w:rPr>
-          <w:b/>
-          <w:i/>
-          <w:sz w:val="28"/>
-        </w:rPr>
-        <w:t>Order:</w:t>
-      </w:r>
-    </w:p>
-    <w:p>
-      <w:pPr>
-        <w:pStyle w:val="ListParagraph"/>
-        <w:numPr>
-          <w:ilvl w:val="0"/>
-          <w:numId w:val="4"/>
-        </w:numPr>
-        <w:rPr>
-          <w:rStyle w:val="Hyperlink"/>
-        </w:rPr>
-      </w:pPr>
-      <w:r>
-        <w:t>Lấy tất cả đơn đặt hàng của user</w:t>
-      </w:r>
-      <w:r>
-        <w:t>(</w:t>
-      </w:r>
-      <w:r>
-        <w:rPr>
-          <w:color w:val="FFC000" w:themeColor="accent4"/>
-        </w:rPr>
-        <w:t>int</w:t>
-      </w:r>
-      <w:r>
-        <w:t xml:space="preserve"> userId)</w:t>
       </w:r>
       <w:r>
         <w:t xml:space="preserve">: </w:t>
@@ -1546,6 +1578,610 @@
             <w:rPr>
               <w:rStyle w:val="Hyperlink"/>
             </w:rPr>
+            <w:t>api/cartCount?userId={userId}</w:t>
+          </w:r>
+        </w:hyperlink>
+      </w:hyperlink>
+    </w:p>
+    <w:p>
+      <w:pPr>
+        <w:pStyle w:val="ListParagraph"/>
+        <w:numPr>
+          <w:ilvl w:val="0"/>
+          <w:numId w:val="2"/>
+        </w:numPr>
+        <w:rPr>
+          <w:rStyle w:val="Hyperlink"/>
+        </w:rPr>
+      </w:pPr>
+      <w:r>
+        <w:t>Int count</w:t>
+      </w:r>
+    </w:p>
+    <w:p>
+      <w:pPr>
+        <w:rPr>
+          <w:b/>
+          <w:i/>
+          <w:sz w:val="28"/>
+        </w:rPr>
+      </w:pPr>
+      <w:r>
+        <w:rPr>
+          <w:b/>
+          <w:i/>
+          <w:sz w:val="28"/>
+        </w:rPr>
+        <w:t>CartItem:</w:t>
+      </w:r>
+    </w:p>
+    <w:p>
+      <w:pPr>
+        <w:pStyle w:val="ListParagraph"/>
+        <w:numPr>
+          <w:ilvl w:val="0"/>
+          <w:numId w:val="4"/>
+        </w:numPr>
+        <w:rPr>
+          <w:rStyle w:val="Hyperlink"/>
+        </w:rPr>
+      </w:pPr>
+      <w:r>
+        <w:rPr>
+          <w:rStyle w:val="Hyperlink"/>
+          <w:color w:val="auto"/>
+          <w:u w:val="none"/>
+        </w:rPr>
+        <w:t>Giảm số lượng sản phẩm trong giỏ hàng</w:t>
+      </w:r>
+      <w:r>
+        <w:rPr>
+          <w:rStyle w:val="Hyperlink"/>
+          <w:color w:val="auto"/>
+          <w:u w:val="none"/>
+        </w:rPr>
+        <w:t>(</w:t>
+      </w:r>
+      <w:r>
+        <w:rPr>
+          <w:rStyle w:val="Hyperlink"/>
+          <w:color w:val="FFC000" w:themeColor="accent4"/>
+          <w:u w:val="none"/>
+        </w:rPr>
+        <w:t>int</w:t>
+      </w:r>
+      <w:r>
+        <w:rPr>
+          <w:rStyle w:val="Hyperlink"/>
+          <w:color w:val="auto"/>
+          <w:u w:val="none"/>
+        </w:rPr>
+        <w:t xml:space="preserve"> userId, </w:t>
+      </w:r>
+      <w:r>
+        <w:rPr>
+          <w:rStyle w:val="Hyperlink"/>
+          <w:color w:val="FFC000" w:themeColor="accent4"/>
+          <w:u w:val="none"/>
+        </w:rPr>
+        <w:t>int</w:t>
+      </w:r>
+      <w:r>
+        <w:rPr>
+          <w:rStyle w:val="Hyperlink"/>
+          <w:color w:val="auto"/>
+          <w:u w:val="none"/>
+        </w:rPr>
+        <w:t xml:space="preserve"> productId)</w:t>
+      </w:r>
+      <w:r>
+        <w:rPr>
+          <w:rStyle w:val="Hyperlink"/>
+          <w:color w:val="auto"/>
+          <w:u w:val="none"/>
+        </w:rPr>
+        <w:t xml:space="preserve">: </w:t>
+      </w:r>
+      <w:r>
+        <w:rPr>
+          <w:rStyle w:val="Hyperlink"/>
+          <w:color w:val="auto"/>
+          <w:u w:val="none"/>
+        </w:rPr>
+        <w:t>PUT</w:t>
+      </w:r>
+      <w:r>
+        <w:rPr>
+          <w:rStyle w:val="Hyperlink"/>
+          <w:color w:val="auto"/>
+          <w:u w:val="none"/>
+        </w:rPr>
+        <w:t xml:space="preserve"> </w:t>
+      </w:r>
+      <w:r>
+        <w:rPr>
+          <w:rStyle w:val="Hyperlink"/>
+        </w:rPr>
+        <w:t>http://localhost:52551/</w:t>
+      </w:r>
+      <w:hyperlink r:id="rId26" w:history="1">
+        <w:r>
+          <w:rPr>
+            <w:rStyle w:val="Hyperlink"/>
+          </w:rPr>
+          <w:t>api/minusCartItem?userId={userId}&amp;productId={productId}</w:t>
+        </w:r>
+      </w:hyperlink>
+    </w:p>
+    <w:p>
+      <w:pPr>
+        <w:pStyle w:val="ListParagraph"/>
+        <w:numPr>
+          <w:ilvl w:val="0"/>
+          <w:numId w:val="2"/>
+        </w:numPr>
+        <w:rPr>
+          <w:rStyle w:val="Hyperlink"/>
+          <w:color w:val="ED7D31" w:themeColor="accent2"/>
+          <w:u w:val="none"/>
+        </w:rPr>
+      </w:pPr>
+      <w:r>
+        <w:rPr>
+          <w:rStyle w:val="Hyperlink"/>
+          <w:color w:val="ED7D31" w:themeColor="accent2"/>
+          <w:u w:val="none"/>
+        </w:rPr>
+        <w:t>0: thất bại</w:t>
+      </w:r>
+    </w:p>
+    <w:p>
+      <w:pPr>
+        <w:pStyle w:val="ListParagraph"/>
+        <w:numPr>
+          <w:ilvl w:val="0"/>
+          <w:numId w:val="2"/>
+        </w:numPr>
+        <w:rPr>
+          <w:rStyle w:val="Hyperlink"/>
+          <w:color w:val="70AD47" w:themeColor="accent6"/>
+          <w:u w:val="none"/>
+        </w:rPr>
+      </w:pPr>
+      <w:r>
+        <w:rPr>
+          <w:rStyle w:val="Hyperlink"/>
+          <w:color w:val="70AD47" w:themeColor="accent6"/>
+          <w:u w:val="none"/>
+        </w:rPr>
+        <w:t>1: thành công</w:t>
+      </w:r>
+    </w:p>
+    <w:p>
+      <w:pPr>
+        <w:pStyle w:val="ListParagraph"/>
+        <w:numPr>
+          <w:ilvl w:val="0"/>
+          <w:numId w:val="4"/>
+        </w:numPr>
+        <w:rPr>
+          <w:rStyle w:val="Hyperlink"/>
+        </w:rPr>
+      </w:pPr>
+      <w:r>
+        <w:rPr>
+          <w:rStyle w:val="Hyperlink"/>
+          <w:color w:val="auto"/>
+          <w:u w:val="none"/>
+        </w:rPr>
+        <w:t>Tăng số lượng sản phẩm trong giỏ hàng</w:t>
+      </w:r>
+      <w:r>
+        <w:rPr>
+          <w:rStyle w:val="Hyperlink"/>
+          <w:color w:val="auto"/>
+          <w:u w:val="none"/>
+        </w:rPr>
+        <w:t>(</w:t>
+      </w:r>
+      <w:r>
+        <w:rPr>
+          <w:rStyle w:val="Hyperlink"/>
+          <w:color w:val="FFC000" w:themeColor="accent4"/>
+          <w:u w:val="none"/>
+        </w:rPr>
+        <w:t>int</w:t>
+      </w:r>
+      <w:r>
+        <w:rPr>
+          <w:rStyle w:val="Hyperlink"/>
+          <w:color w:val="auto"/>
+          <w:u w:val="none"/>
+        </w:rPr>
+        <w:t xml:space="preserve"> userId, </w:t>
+      </w:r>
+      <w:r>
+        <w:rPr>
+          <w:rStyle w:val="Hyperlink"/>
+          <w:color w:val="FFC000" w:themeColor="accent4"/>
+          <w:u w:val="none"/>
+        </w:rPr>
+        <w:t>int</w:t>
+      </w:r>
+      <w:r>
+        <w:rPr>
+          <w:rStyle w:val="Hyperlink"/>
+          <w:color w:val="auto"/>
+          <w:u w:val="none"/>
+        </w:rPr>
+        <w:t xml:space="preserve"> productId)</w:t>
+      </w:r>
+      <w:r>
+        <w:rPr>
+          <w:rStyle w:val="Hyperlink"/>
+          <w:color w:val="auto"/>
+          <w:u w:val="none"/>
+        </w:rPr>
+        <w:t xml:space="preserve">: </w:t>
+      </w:r>
+      <w:r>
+        <w:rPr>
+          <w:rStyle w:val="Hyperlink"/>
+          <w:color w:val="auto"/>
+          <w:u w:val="none"/>
+        </w:rPr>
+        <w:t>PUT</w:t>
+      </w:r>
+      <w:r>
+        <w:rPr>
+          <w:rStyle w:val="Hyperlink"/>
+          <w:color w:val="auto"/>
+          <w:u w:val="none"/>
+        </w:rPr>
+        <w:t xml:space="preserve"> </w:t>
+      </w:r>
+      <w:hyperlink r:id="rId27" w:history="1">
+        <w:r>
+          <w:rPr>
+            <w:rStyle w:val="Hyperlink"/>
+          </w:rPr>
+          <w:t>http://localhost:52551/</w:t>
+        </w:r>
+        <w:hyperlink r:id="rId28" w:history="1">
+          <w:r>
+            <w:rPr>
+              <w:rStyle w:val="Hyperlink"/>
+            </w:rPr>
+            <w:t>api/plusCartItem?userId={userId}&amp;productId={productId}&amp;quantity={quantity}</w:t>
+          </w:r>
+        </w:hyperlink>
+      </w:hyperlink>
+    </w:p>
+    <w:p>
+      <w:pPr>
+        <w:pStyle w:val="ListParagraph"/>
+        <w:numPr>
+          <w:ilvl w:val="0"/>
+          <w:numId w:val="2"/>
+        </w:numPr>
+        <w:rPr>
+          <w:rStyle w:val="Hyperlink"/>
+          <w:color w:val="ED7D31" w:themeColor="accent2"/>
+        </w:rPr>
+      </w:pPr>
+      <w:r>
+        <w:rPr>
+          <w:rStyle w:val="Hyperlink"/>
+          <w:color w:val="ED7D31" w:themeColor="accent2"/>
+          <w:u w:val="none"/>
+        </w:rPr>
+        <w:t>0: thất bại</w:t>
+      </w:r>
+    </w:p>
+    <w:p>
+      <w:pPr>
+        <w:pStyle w:val="ListParagraph"/>
+        <w:numPr>
+          <w:ilvl w:val="0"/>
+          <w:numId w:val="2"/>
+        </w:numPr>
+        <w:rPr>
+          <w:rStyle w:val="Hyperlink"/>
+          <w:color w:val="70AD47" w:themeColor="accent6"/>
+        </w:rPr>
+      </w:pPr>
+      <w:r>
+        <w:rPr>
+          <w:rStyle w:val="Hyperlink"/>
+          <w:color w:val="70AD47" w:themeColor="accent6"/>
+          <w:u w:val="none"/>
+        </w:rPr>
+        <w:t>1: thành công</w:t>
+      </w:r>
+    </w:p>
+    <w:p>
+      <w:pPr>
+        <w:pStyle w:val="ListParagraph"/>
+        <w:numPr>
+          <w:ilvl w:val="0"/>
+          <w:numId w:val="8"/>
+        </w:numPr>
+        <w:rPr>
+          <w:rStyle w:val="Hyperlink"/>
+        </w:rPr>
+      </w:pPr>
+      <w:r>
+        <w:rPr>
+          <w:rStyle w:val="Hyperlink"/>
+          <w:color w:val="000000" w:themeColor="text1"/>
+          <w:u w:val="none"/>
+        </w:rPr>
+        <w:t>Xoá sản phẩm trong giỏ hàng</w:t>
+      </w:r>
+      <w:r>
+        <w:rPr>
+          <w:rStyle w:val="Hyperlink"/>
+          <w:color w:val="000000" w:themeColor="text1"/>
+          <w:u w:val="none"/>
+        </w:rPr>
+        <w:t>(</w:t>
+      </w:r>
+      <w:r>
+        <w:rPr>
+          <w:rStyle w:val="Hyperlink"/>
+          <w:color w:val="FFC000" w:themeColor="accent4"/>
+          <w:u w:val="none"/>
+        </w:rPr>
+        <w:t>int</w:t>
+      </w:r>
+      <w:r>
+        <w:rPr>
+          <w:rStyle w:val="Hyperlink"/>
+          <w:color w:val="000000" w:themeColor="text1"/>
+          <w:u w:val="none"/>
+        </w:rPr>
+        <w:t xml:space="preserve"> userId, </w:t>
+      </w:r>
+      <w:r>
+        <w:rPr>
+          <w:rStyle w:val="Hyperlink"/>
+          <w:color w:val="FFC000" w:themeColor="accent4"/>
+          <w:u w:val="none"/>
+        </w:rPr>
+        <w:t>int</w:t>
+      </w:r>
+      <w:r>
+        <w:rPr>
+          <w:rStyle w:val="Hyperlink"/>
+          <w:color w:val="000000" w:themeColor="text1"/>
+          <w:u w:val="none"/>
+        </w:rPr>
+        <w:t xml:space="preserve"> productId):</w:t>
+      </w:r>
+      <w:r>
+        <w:rPr>
+          <w:rStyle w:val="Hyperlink"/>
+          <w:color w:val="000000" w:themeColor="text1"/>
+          <w:u w:val="none"/>
+        </w:rPr>
+        <w:t xml:space="preserve"> DELTE</w:t>
+      </w:r>
+      <w:r>
+        <w:rPr>
+          <w:rStyle w:val="Hyperlink"/>
+          <w:color w:val="000000" w:themeColor="text1"/>
+        </w:rPr>
+        <w:t xml:space="preserve"> </w:t>
+      </w:r>
+      <w:r>
+        <w:rPr>
+          <w:rStyle w:val="Hyperlink"/>
+        </w:rPr>
+        <w:t>http://localhost:52551/</w:t>
+      </w:r>
+      <w:hyperlink r:id="rId29" w:history="1">
+        <w:r>
+          <w:rPr>
+            <w:rStyle w:val="Hyperlink"/>
+          </w:rPr>
+          <w:t>api/deleteCartItem?userId={userId}&amp;productId={productId}</w:t>
+        </w:r>
+      </w:hyperlink>
+    </w:p>
+    <w:p>
+      <w:pPr>
+        <w:pStyle w:val="ListParagraph"/>
+        <w:numPr>
+          <w:ilvl w:val="0"/>
+          <w:numId w:val="2"/>
+        </w:numPr>
+        <w:rPr>
+          <w:rStyle w:val="Hyperlink"/>
+          <w:color w:val="ED7D31" w:themeColor="accent2"/>
+        </w:rPr>
+      </w:pPr>
+      <w:r>
+        <w:rPr>
+          <w:rStyle w:val="Hyperlink"/>
+          <w:color w:val="ED7D31" w:themeColor="accent2"/>
+          <w:u w:val="none"/>
+        </w:rPr>
+        <w:t>0: thất bại</w:t>
+      </w:r>
+    </w:p>
+    <w:p>
+      <w:pPr>
+        <w:pStyle w:val="ListParagraph"/>
+        <w:numPr>
+          <w:ilvl w:val="0"/>
+          <w:numId w:val="2"/>
+        </w:numPr>
+        <w:rPr>
+          <w:rStyle w:val="Hyperlink"/>
+          <w:color w:val="70AD47" w:themeColor="accent6"/>
+        </w:rPr>
+      </w:pPr>
+      <w:r>
+        <w:rPr>
+          <w:rStyle w:val="Hyperlink"/>
+          <w:color w:val="70AD47" w:themeColor="accent6"/>
+          <w:u w:val="none"/>
+        </w:rPr>
+        <w:lastRenderedPageBreak/>
+        <w:t>1: thành công</w:t>
+      </w:r>
+    </w:p>
+    <w:p>
+      <w:pPr>
+        <w:rPr>
+          <w:b/>
+          <w:i/>
+          <w:sz w:val="28"/>
+        </w:rPr>
+      </w:pPr>
+      <w:r>
+        <w:rPr>
+          <w:b/>
+          <w:i/>
+          <w:sz w:val="28"/>
+        </w:rPr>
+        <w:t>Category:</w:t>
+      </w:r>
+    </w:p>
+    <w:p>
+      <w:pPr>
+        <w:pStyle w:val="ListParagraph"/>
+        <w:numPr>
+          <w:ilvl w:val="0"/>
+          <w:numId w:val="4"/>
+        </w:numPr>
+        <w:rPr>
+          <w:rStyle w:val="Hyperlink"/>
+        </w:rPr>
+      </w:pPr>
+      <w:r>
+        <w:t xml:space="preserve">Lấy tất cả loại sản phẩm: </w:t>
+      </w:r>
+      <w:r>
+        <w:t>GET</w:t>
+      </w:r>
+      <w:r>
+        <w:rPr>
+          <w:rStyle w:val="Hyperlink"/>
+          <w:u w:val="none"/>
+        </w:rPr>
+        <w:t xml:space="preserve"> </w:t>
+      </w:r>
+    </w:p>
+    <w:p>
+      <w:pPr>
+        <w:pStyle w:val="ListParagraph"/>
+        <w:rPr>
+          <w:rStyle w:val="Hyperlink"/>
+        </w:rPr>
+      </w:pPr>
+      <w:r>
+        <w:rPr>
+          <w:rStyle w:val="Hyperlink"/>
+        </w:rPr>
+        <w:t>http://localhost:52551/</w:t>
+      </w:r>
+      <w:hyperlink r:id="rId30" w:history="1">
+        <w:r>
+          <w:rPr>
+            <w:rStyle w:val="Hyperlink"/>
+          </w:rPr>
+          <w:t>api/allCates</w:t>
+        </w:r>
+      </w:hyperlink>
+    </w:p>
+    <w:p>
+      <w:pPr>
+        <w:pStyle w:val="ListParagraph"/>
+        <w:numPr>
+          <w:ilvl w:val="0"/>
+          <w:numId w:val="2"/>
+        </w:numPr>
+        <w:rPr>
+          <w:rStyle w:val="Hyperlink"/>
+          <w:color w:val="5B9BD5" w:themeColor="accent1"/>
+        </w:rPr>
+      </w:pPr>
+      <w:r>
+        <w:rPr>
+          <w:color w:val="5B9BD5" w:themeColor="accent1"/>
+        </w:rPr>
+        <w:t>List&lt;Category&gt;allCates</w:t>
+      </w:r>
+    </w:p>
+    <w:p>
+      <w:pPr>
+        <w:rPr>
+          <w:b/>
+          <w:i/>
+          <w:sz w:val="28"/>
+        </w:rPr>
+      </w:pPr>
+      <w:r>
+        <w:rPr>
+          <w:b/>
+          <w:i/>
+          <w:sz w:val="28"/>
+        </w:rPr>
+        <w:t>Order:</w:t>
+      </w:r>
+    </w:p>
+    <w:p>
+      <w:pPr>
+        <w:pStyle w:val="ListParagraph"/>
+        <w:numPr>
+          <w:ilvl w:val="0"/>
+          <w:numId w:val="4"/>
+        </w:numPr>
+        <w:rPr>
+          <w:rStyle w:val="Hyperlink"/>
+        </w:rPr>
+      </w:pPr>
+      <w:r>
+        <w:t>Lấy tất cả đơn đặt hàng của user</w:t>
+      </w:r>
+      <w:r>
+        <w:t>(</w:t>
+      </w:r>
+      <w:r>
+        <w:rPr>
+          <w:color w:val="FFC000" w:themeColor="accent4"/>
+        </w:rPr>
+        <w:t>int</w:t>
+      </w:r>
+      <w:r>
+        <w:t xml:space="preserve"> userId)</w:t>
+      </w:r>
+      <w:r>
+        <w:t xml:space="preserve">: </w:t>
+      </w:r>
+      <w:r>
+        <w:t>GET</w:t>
+      </w:r>
+      <w:r>
+        <w:rPr>
+          <w:rStyle w:val="Hyperlink"/>
+          <w:u w:val="none"/>
+        </w:rPr>
+        <w:t xml:space="preserve"> </w:t>
+      </w:r>
+      <w:hyperlink r:id="rId31" w:history="1">
+        <w:r>
+          <w:rPr>
+            <w:rStyle w:val="Hyperlink"/>
+          </w:rPr>
+          <w:t>http://localhost:52551/</w:t>
+        </w:r>
+        <w:hyperlink r:id="rId32" w:history="1">
+          <w:r>
+            <w:rPr>
+              <w:rStyle w:val="Hyperlink"/>
+            </w:rPr>
             <w:t>api/allOrdersOfUser?userId={userId}</w:t>
           </w:r>
         </w:hyperlink>
@@ -1570,7 +2206,169 @@
         <w:t>List&lt;Order&gt;allOrdersOfUser</w:t>
       </w:r>
     </w:p>
-    <w:p/>
+    <w:p>
+      <w:pPr>
+        <w:pStyle w:val="ListParagraph"/>
+        <w:numPr>
+          <w:ilvl w:val="0"/>
+          <w:numId w:val="12"/>
+        </w:numPr>
+        <w:rPr>
+          <w:rStyle w:val="Hyperlink"/>
+          <w:color w:val="000000"/>
+          <w:u w:val="none"/>
+        </w:rPr>
+      </w:pPr>
+      <w:r>
+        <w:t>Lấy tất cả đơn đặt hàng theo trạng thái(</w:t>
+      </w:r>
+      <w:r>
+        <w:rPr>
+          <w:color w:val="FFC000" w:themeColor="accent4"/>
+        </w:rPr>
+        <w:t>int</w:t>
+      </w:r>
+      <w:r>
+        <w:t xml:space="preserve"> statusId) GET </w:t>
+      </w:r>
+      <w:hyperlink r:id="rId33" w:history="1">
+        <w:r>
+          <w:rPr>
+            <w:rStyle w:val="Hyperlink"/>
+          </w:rPr>
+          <w:t>http://localhost:52551/</w:t>
+        </w:r>
+        <w:hyperlink r:id="rId34" w:history="1">
+          <w:r>
+            <w:rPr>
+              <w:rStyle w:val="Hyperlink"/>
+            </w:rPr>
+            <w:t>api/orderByStatus?statusId={statusId}</w:t>
+          </w:r>
+        </w:hyperlink>
+      </w:hyperlink>
+    </w:p>
+    <w:p>
+      <w:pPr>
+        <w:pStyle w:val="ListParagraph"/>
+        <w:numPr>
+          <w:ilvl w:val="0"/>
+          <w:numId w:val="2"/>
+        </w:numPr>
+        <w:rPr>
+          <w:color w:val="5B9BD5" w:themeColor="accent1"/>
+        </w:rPr>
+      </w:pPr>
+      <w:r>
+        <w:rPr>
+          <w:color w:val="5B9BD5" w:themeColor="accent1"/>
+        </w:rPr>
+        <w:t>List&lt;Order&gt;orderByStatus</w:t>
+      </w:r>
+    </w:p>
+    <w:p>
+      <w:pPr>
+        <w:rPr>
+          <w:b/>
+          <w:i/>
+          <w:color w:val="auto"/>
+        </w:rPr>
+      </w:pPr>
+      <w:r>
+        <w:rPr>
+          <w:b/>
+          <w:i/>
+          <w:color w:val="auto"/>
+        </w:rPr>
+        <w:t>OrderItem</w:t>
+      </w:r>
+    </w:p>
+    <w:p>
+      <w:pPr>
+        <w:pStyle w:val="ListParagraph"/>
+        <w:numPr>
+          <w:ilvl w:val="0"/>
+          <w:numId w:val="12"/>
+        </w:numPr>
+        <w:rPr>
+          <w:color w:val="auto"/>
+        </w:rPr>
+      </w:pPr>
+      <w:r>
+        <w:rPr>
+          <w:color w:val="auto"/>
+        </w:rPr>
+        <w:t>Lấy tất cả sản phẩm của đơn đặt hàng(</w:t>
+      </w:r>
+      <w:r>
+        <w:rPr>
+          <w:color w:val="FFC000" w:themeColor="accent4"/>
+        </w:rPr>
+        <w:t>int</w:t>
+      </w:r>
+      <w:r>
+        <w:rPr>
+          <w:color w:val="auto"/>
+        </w:rPr>
+        <w:t xml:space="preserve"> orderId)</w:t>
+      </w:r>
+      <w:r>
+        <w:rPr>
+          <w:color w:val="auto"/>
+        </w:rPr>
+        <w:t>: GET</w:t>
+      </w:r>
+    </w:p>
+    <w:p>
+      <w:pPr>
+        <w:pStyle w:val="ListParagraph"/>
+        <w:rPr>
+          <w:rStyle w:val="Hyperlink"/>
+        </w:rPr>
+      </w:pPr>
+      <w:hyperlink r:id="rId35" w:history="1">
+        <w:r>
+          <w:rPr>
+            <w:rStyle w:val="Hyperlink"/>
+          </w:rPr>
+          <w:t>http://localhost:52551</w:t>
+        </w:r>
+        <w:r>
+          <w:rPr>
+            <w:rStyle w:val="Hyperlink"/>
+          </w:rPr>
+          <w:t>/</w:t>
+        </w:r>
+        <w:hyperlink r:id="rId36" w:history="1">
+          <w:r>
+            <w:rPr>
+              <w:rStyle w:val="Hyperlink"/>
+            </w:rPr>
+            <w:t>api/orderItemOfOrder?orderId={orderId}</w:t>
+          </w:r>
+        </w:hyperlink>
+      </w:hyperlink>
+    </w:p>
+    <w:p>
+      <w:pPr>
+        <w:pStyle w:val="ListParagraph"/>
+        <w:numPr>
+          <w:ilvl w:val="0"/>
+          <w:numId w:val="2"/>
+        </w:numPr>
+        <w:rPr>
+          <w:color w:val="5B9BD5" w:themeColor="accent1"/>
+        </w:rPr>
+      </w:pPr>
+      <w:r>
+        <w:rPr>
+          <w:rStyle w:val="Hyperlink"/>
+          <w:color w:val="5B9BD5" w:themeColor="accent1"/>
+          <w:u w:val="none"/>
+        </w:rPr>
+        <w:t>List&lt;OrderItem&gt;orderItemOfOrder</w:t>
+      </w:r>
+    </w:p>
     <w:p/>
     <w:p/>
     <w:p/>
@@ -2044,6 +2842,120 @@
     </w:lvl>
   </w:abstractNum>
   <w:abstractNum w:abstractNumId="4" w15:restartNumberingAfterBreak="0">
+    <w:nsid w:val="26C20DE0"/>
+    <w:multiLevelType w:val="hybridMultilevel"/>
+    <w:tmpl w:val="9B8837CE"/>
+    <w:lvl w:ilvl="0" w:tplc="3D0AF322">
+      <w:start w:val="1"/>
+      <w:numFmt w:val="bullet"/>
+      <w:lvlText w:val=""/>
+      <w:lvlJc w:val="left"/>
+      <w:pPr>
+        <w:ind w:left="720" w:hanging="360"/>
+      </w:pPr>
+      <w:rPr>
+        <w:rFonts w:ascii="Symbol" w:hAnsi="Symbol" w:hint="default"/>
+        <w:color w:val="auto"/>
+      </w:rPr>
+    </w:lvl>
+    <w:lvl w:ilvl="1" w:tplc="04090003" w:tentative="1">
+      <w:start w:val="1"/>
+      <w:numFmt w:val="bullet"/>
+      <w:lvlText w:val="o"/>
+      <w:lvlJc w:val="left"/>
+      <w:pPr>
+        <w:ind w:left="1440" w:hanging="360"/>
+      </w:pPr>
+      <w:rPr>
+        <w:rFonts w:ascii="Courier New" w:hAnsi="Courier New" w:cs="Courier New" w:hint="default"/>
+      </w:rPr>
+    </w:lvl>
+    <w:lvl w:ilvl="2" w:tplc="04090005" w:tentative="1">
+      <w:start w:val="1"/>
+      <w:numFmt w:val="bullet"/>
+      <w:lvlText w:val=""/>
+      <w:lvlJc w:val="left"/>
+      <w:pPr>
+        <w:ind w:left="2160" w:hanging="360"/>
+      </w:pPr>
+      <w:rPr>
+        <w:rFonts w:ascii="Wingdings" w:hAnsi="Wingdings" w:hint="default"/>
+      </w:rPr>
+    </w:lvl>
+    <w:lvl w:ilvl="3" w:tplc="04090001" w:tentative="1">
+      <w:start w:val="1"/>
+      <w:numFmt w:val="bullet"/>
+      <w:lvlText w:val=""/>
+      <w:lvlJc w:val="left"/>
+      <w:pPr>
+        <w:ind w:left="2880" w:hanging="360"/>
+      </w:pPr>
+      <w:rPr>
+        <w:rFonts w:ascii="Symbol" w:hAnsi="Symbol" w:hint="default"/>
+      </w:rPr>
+    </w:lvl>
+    <w:lvl w:ilvl="4" w:tplc="04090003" w:tentative="1">
+      <w:start w:val="1"/>
+      <w:numFmt w:val="bullet"/>
+      <w:lvlText w:val="o"/>
+      <w:lvlJc w:val="left"/>
+      <w:pPr>
+        <w:ind w:left="3600" w:hanging="360"/>
+      </w:pPr>
+      <w:rPr>
+        <w:rFonts w:ascii="Courier New" w:hAnsi="Courier New" w:cs="Courier New" w:hint="default"/>
+      </w:rPr>
+    </w:lvl>
+    <w:lvl w:ilvl="5" w:tplc="04090005" w:tentative="1">
+      <w:start w:val="1"/>
+      <w:numFmt w:val="bullet"/>
+      <w:lvlText w:val=""/>
+      <w:lvlJc w:val="left"/>
+      <w:pPr>
+        <w:ind w:left="4320" w:hanging="360"/>
+      </w:pPr>
+      <w:rPr>
+        <w:rFonts w:ascii="Wingdings" w:hAnsi="Wingdings" w:hint="default"/>
+      </w:rPr>
+    </w:lvl>
+    <w:lvl w:ilvl="6" w:tplc="04090001" w:tentative="1">
+      <w:start w:val="1"/>
+      <w:numFmt w:val="bullet"/>
+      <w:lvlText w:val=""/>
+      <w:lvlJc w:val="left"/>
+      <w:pPr>
+        <w:ind w:left="5040" w:hanging="360"/>
+      </w:pPr>
+      <w:rPr>
+        <w:rFonts w:ascii="Symbol" w:hAnsi="Symbol" w:hint="default"/>
+      </w:rPr>
+    </w:lvl>
+    <w:lvl w:ilvl="7" w:tplc="04090003" w:tentative="1">
+      <w:start w:val="1"/>
+      <w:numFmt w:val="bullet"/>
+      <w:lvlText w:val="o"/>
+      <w:lvlJc w:val="left"/>
+      <w:pPr>
+        <w:ind w:left="5760" w:hanging="360"/>
+      </w:pPr>
+      <w:rPr>
+        <w:rFonts w:ascii="Courier New" w:hAnsi="Courier New" w:cs="Courier New" w:hint="default"/>
+      </w:rPr>
+    </w:lvl>
+    <w:lvl w:ilvl="8" w:tplc="04090005" w:tentative="1">
+      <w:start w:val="1"/>
+      <w:numFmt w:val="bullet"/>
+      <w:lvlText w:val=""/>
+      <w:lvlJc w:val="left"/>
+      <w:pPr>
+        <w:ind w:left="6480" w:hanging="360"/>
+      </w:pPr>
+      <w:rPr>
+        <w:rFonts w:ascii="Wingdings" w:hAnsi="Wingdings" w:hint="default"/>
+      </w:rPr>
+    </w:lvl>
+  </w:abstractNum>
+  <w:abstractNum w:abstractNumId="5" w15:restartNumberingAfterBreak="0">
     <w:nsid w:val="298C22BC"/>
     <w:multiLevelType w:val="hybridMultilevel"/>
     <w:tmpl w:val="E280CC44"/>
@@ -2157,7 +3069,348 @@
       </w:rPr>
     </w:lvl>
   </w:abstractNum>
-  <w:abstractNum w:abstractNumId="5" w15:restartNumberingAfterBreak="0">
+  <w:abstractNum w:abstractNumId="6" w15:restartNumberingAfterBreak="0">
+    <w:nsid w:val="32367B24"/>
+    <w:multiLevelType w:val="hybridMultilevel"/>
+    <w:tmpl w:val="DF1A88D8"/>
+    <w:lvl w:ilvl="0" w:tplc="04090001">
+      <w:start w:val="1"/>
+      <w:numFmt w:val="bullet"/>
+      <w:lvlText w:val=""/>
+      <w:lvlJc w:val="left"/>
+      <w:pPr>
+        <w:ind w:left="720" w:hanging="360"/>
+      </w:pPr>
+      <w:rPr>
+        <w:rFonts w:ascii="Symbol" w:hAnsi="Symbol" w:hint="default"/>
+      </w:rPr>
+    </w:lvl>
+    <w:lvl w:ilvl="1" w:tplc="04090003" w:tentative="1">
+      <w:start w:val="1"/>
+      <w:numFmt w:val="bullet"/>
+      <w:lvlText w:val="o"/>
+      <w:lvlJc w:val="left"/>
+      <w:pPr>
+        <w:ind w:left="1440" w:hanging="360"/>
+      </w:pPr>
+      <w:rPr>
+        <w:rFonts w:ascii="Courier New" w:hAnsi="Courier New" w:cs="Courier New" w:hint="default"/>
+      </w:rPr>
+    </w:lvl>
+    <w:lvl w:ilvl="2" w:tplc="04090005" w:tentative="1">
+      <w:start w:val="1"/>
+      <w:numFmt w:val="bullet"/>
+      <w:lvlText w:val=""/>
+      <w:lvlJc w:val="left"/>
+      <w:pPr>
+        <w:ind w:left="2160" w:hanging="360"/>
+      </w:pPr>
+      <w:rPr>
+        <w:rFonts w:ascii="Wingdings" w:hAnsi="Wingdings" w:hint="default"/>
+      </w:rPr>
+    </w:lvl>
+    <w:lvl w:ilvl="3" w:tplc="04090001" w:tentative="1">
+      <w:start w:val="1"/>
+      <w:numFmt w:val="bullet"/>
+      <w:lvlText w:val=""/>
+      <w:lvlJc w:val="left"/>
+      <w:pPr>
+        <w:ind w:left="2880" w:hanging="360"/>
+      </w:pPr>
+      <w:rPr>
+        <w:rFonts w:ascii="Symbol" w:hAnsi="Symbol" w:hint="default"/>
+      </w:rPr>
+    </w:lvl>
+    <w:lvl w:ilvl="4" w:tplc="04090003" w:tentative="1">
+      <w:start w:val="1"/>
+      <w:numFmt w:val="bullet"/>
+      <w:lvlText w:val="o"/>
+      <w:lvlJc w:val="left"/>
+      <w:pPr>
+        <w:ind w:left="3600" w:hanging="360"/>
+      </w:pPr>
+      <w:rPr>
+        <w:rFonts w:ascii="Courier New" w:hAnsi="Courier New" w:cs="Courier New" w:hint="default"/>
+      </w:rPr>
+    </w:lvl>
+    <w:lvl w:ilvl="5" w:tplc="04090005" w:tentative="1">
+      <w:start w:val="1"/>
+      <w:numFmt w:val="bullet"/>
+      <w:lvlText w:val=""/>
+      <w:lvlJc w:val="left"/>
+      <w:pPr>
+        <w:ind w:left="4320" w:hanging="360"/>
+      </w:pPr>
+      <w:rPr>
+        <w:rFonts w:ascii="Wingdings" w:hAnsi="Wingdings" w:hint="default"/>
+      </w:rPr>
+    </w:lvl>
+    <w:lvl w:ilvl="6" w:tplc="04090001" w:tentative="1">
+      <w:start w:val="1"/>
+      <w:numFmt w:val="bullet"/>
+      <w:lvlText w:val=""/>
+      <w:lvlJc w:val="left"/>
+      <w:pPr>
+        <w:ind w:left="5040" w:hanging="360"/>
+      </w:pPr>
+      <w:rPr>
+        <w:rFonts w:ascii="Symbol" w:hAnsi="Symbol" w:hint="default"/>
+      </w:rPr>
+    </w:lvl>
+    <w:lvl w:ilvl="7" w:tplc="04090003" w:tentative="1">
+      <w:start w:val="1"/>
+      <w:numFmt w:val="bullet"/>
+      <w:lvlText w:val="o"/>
+      <w:lvlJc w:val="left"/>
+      <w:pPr>
+        <w:ind w:left="5760" w:hanging="360"/>
+      </w:pPr>
+      <w:rPr>
+        <w:rFonts w:ascii="Courier New" w:hAnsi="Courier New" w:cs="Courier New" w:hint="default"/>
+      </w:rPr>
+    </w:lvl>
+    <w:lvl w:ilvl="8" w:tplc="04090005" w:tentative="1">
+      <w:start w:val="1"/>
+      <w:numFmt w:val="bullet"/>
+      <w:lvlText w:val=""/>
+      <w:lvlJc w:val="left"/>
+      <w:pPr>
+        <w:ind w:left="6480" w:hanging="360"/>
+      </w:pPr>
+      <w:rPr>
+        <w:rFonts w:ascii="Wingdings" w:hAnsi="Wingdings" w:hint="default"/>
+      </w:rPr>
+    </w:lvl>
+  </w:abstractNum>
+  <w:abstractNum w:abstractNumId="7" w15:restartNumberingAfterBreak="0">
+    <w:nsid w:val="60404DDD"/>
+    <w:multiLevelType w:val="hybridMultilevel"/>
+    <w:tmpl w:val="C3ECBA6A"/>
+    <w:lvl w:ilvl="0" w:tplc="13C84FF4">
+      <w:start w:val="1"/>
+      <w:numFmt w:val="bullet"/>
+      <w:lvlText w:val=""/>
+      <w:lvlJc w:val="left"/>
+      <w:pPr>
+        <w:ind w:left="720" w:hanging="360"/>
+      </w:pPr>
+      <w:rPr>
+        <w:rFonts w:ascii="Symbol" w:hAnsi="Symbol" w:hint="default"/>
+        <w:color w:val="auto"/>
+      </w:rPr>
+    </w:lvl>
+    <w:lvl w:ilvl="1" w:tplc="04090003" w:tentative="1">
+      <w:start w:val="1"/>
+      <w:numFmt w:val="bullet"/>
+      <w:lvlText w:val="o"/>
+      <w:lvlJc w:val="left"/>
+      <w:pPr>
+        <w:ind w:left="1440" w:hanging="360"/>
+      </w:pPr>
+      <w:rPr>
+        <w:rFonts w:ascii="Courier New" w:hAnsi="Courier New" w:cs="Courier New" w:hint="default"/>
+      </w:rPr>
+    </w:lvl>
+    <w:lvl w:ilvl="2" w:tplc="04090005" w:tentative="1">
+      <w:start w:val="1"/>
+      <w:numFmt w:val="bullet"/>
+      <w:lvlText w:val=""/>
+      <w:lvlJc w:val="left"/>
+      <w:pPr>
+        <w:ind w:left="2160" w:hanging="360"/>
+      </w:pPr>
+      <w:rPr>
+        <w:rFonts w:ascii="Wingdings" w:hAnsi="Wingdings" w:hint="default"/>
+      </w:rPr>
+    </w:lvl>
+    <w:lvl w:ilvl="3" w:tplc="04090001" w:tentative="1">
+      <w:start w:val="1"/>
+      <w:numFmt w:val="bullet"/>
+      <w:lvlText w:val=""/>
+      <w:lvlJc w:val="left"/>
+      <w:pPr>
+        <w:ind w:left="2880" w:hanging="360"/>
+      </w:pPr>
+      <w:rPr>
+        <w:rFonts w:ascii="Symbol" w:hAnsi="Symbol" w:hint="default"/>
+      </w:rPr>
+    </w:lvl>
+    <w:lvl w:ilvl="4" w:tplc="04090003" w:tentative="1">
+      <w:start w:val="1"/>
+      <w:numFmt w:val="bullet"/>
+      <w:lvlText w:val="o"/>
+      <w:lvlJc w:val="left"/>
+      <w:pPr>
+        <w:ind w:left="3600" w:hanging="360"/>
+      </w:pPr>
+      <w:rPr>
+        <w:rFonts w:ascii="Courier New" w:hAnsi="Courier New" w:cs="Courier New" w:hint="default"/>
+      </w:rPr>
+    </w:lvl>
+    <w:lvl w:ilvl="5" w:tplc="04090005" w:tentative="1">
+      <w:start w:val="1"/>
+      <w:numFmt w:val="bullet"/>
+      <w:lvlText w:val=""/>
+      <w:lvlJc w:val="left"/>
+      <w:pPr>
+        <w:ind w:left="4320" w:hanging="360"/>
+      </w:pPr>
+      <w:rPr>
+        <w:rFonts w:ascii="Wingdings" w:hAnsi="Wingdings" w:hint="default"/>
+      </w:rPr>
+    </w:lvl>
+    <w:lvl w:ilvl="6" w:tplc="04090001" w:tentative="1">
+      <w:start w:val="1"/>
+      <w:numFmt w:val="bullet"/>
+      <w:lvlText w:val=""/>
+      <w:lvlJc w:val="left"/>
+      <w:pPr>
+        <w:ind w:left="5040" w:hanging="360"/>
+      </w:pPr>
+      <w:rPr>
+        <w:rFonts w:ascii="Symbol" w:hAnsi="Symbol" w:hint="default"/>
+      </w:rPr>
+    </w:lvl>
+    <w:lvl w:ilvl="7" w:tplc="04090003" w:tentative="1">
+      <w:start w:val="1"/>
+      <w:numFmt w:val="bullet"/>
+      <w:lvlText w:val="o"/>
+      <w:lvlJc w:val="left"/>
+      <w:pPr>
+        <w:ind w:left="5760" w:hanging="360"/>
+      </w:pPr>
+      <w:rPr>
+        <w:rFonts w:ascii="Courier New" w:hAnsi="Courier New" w:cs="Courier New" w:hint="default"/>
+      </w:rPr>
+    </w:lvl>
+    <w:lvl w:ilvl="8" w:tplc="04090005" w:tentative="1">
+      <w:start w:val="1"/>
+      <w:numFmt w:val="bullet"/>
+      <w:lvlText w:val=""/>
+      <w:lvlJc w:val="left"/>
+      <w:pPr>
+        <w:ind w:left="6480" w:hanging="360"/>
+      </w:pPr>
+      <w:rPr>
+        <w:rFonts w:ascii="Wingdings" w:hAnsi="Wingdings" w:hint="default"/>
+      </w:rPr>
+    </w:lvl>
+  </w:abstractNum>
+  <w:abstractNum w:abstractNumId="8" w15:restartNumberingAfterBreak="0">
+    <w:nsid w:val="643B054A"/>
+    <w:multiLevelType w:val="hybridMultilevel"/>
+    <w:tmpl w:val="FD16DC00"/>
+    <w:lvl w:ilvl="0" w:tplc="AFA02A6C">
+      <w:start w:val="1"/>
+      <w:numFmt w:val="bullet"/>
+      <w:lvlText w:val=""/>
+      <w:lvlJc w:val="left"/>
+      <w:pPr>
+        <w:ind w:left="720" w:hanging="360"/>
+      </w:pPr>
+      <w:rPr>
+        <w:rFonts w:ascii="Symbol" w:hAnsi="Symbol" w:hint="default"/>
+        <w:color w:val="auto"/>
+      </w:rPr>
+    </w:lvl>
+    <w:lvl w:ilvl="1" w:tplc="04090003" w:tentative="1">
+      <w:start w:val="1"/>
+      <w:numFmt w:val="bullet"/>
+      <w:lvlText w:val="o"/>
+      <w:lvlJc w:val="left"/>
+      <w:pPr>
+        <w:ind w:left="1440" w:hanging="360"/>
+      </w:pPr>
+      <w:rPr>
+        <w:rFonts w:ascii="Courier New" w:hAnsi="Courier New" w:cs="Courier New" w:hint="default"/>
+      </w:rPr>
+    </w:lvl>
+    <w:lvl w:ilvl="2" w:tplc="04090005" w:tentative="1">
+      <w:start w:val="1"/>
+      <w:numFmt w:val="bullet"/>
+      <w:lvlText w:val=""/>
+      <w:lvlJc w:val="left"/>
+      <w:pPr>
+        <w:ind w:left="2160" w:hanging="360"/>
+      </w:pPr>
+      <w:rPr>
+        <w:rFonts w:ascii="Wingdings" w:hAnsi="Wingdings" w:hint="default"/>
+      </w:rPr>
+    </w:lvl>
+    <w:lvl w:ilvl="3" w:tplc="04090001" w:tentative="1">
+      <w:start w:val="1"/>
+      <w:numFmt w:val="bullet"/>
+      <w:lvlText w:val=""/>
+      <w:lvlJc w:val="left"/>
+      <w:pPr>
+        <w:ind w:left="2880" w:hanging="360"/>
+      </w:pPr>
+      <w:rPr>
+        <w:rFonts w:ascii="Symbol" w:hAnsi="Symbol" w:hint="default"/>
+      </w:rPr>
+    </w:lvl>
+    <w:lvl w:ilvl="4" w:tplc="04090003" w:tentative="1">
+      <w:start w:val="1"/>
+      <w:numFmt w:val="bullet"/>
+      <w:lvlText w:val="o"/>
+      <w:lvlJc w:val="left"/>
+      <w:pPr>
+        <w:ind w:left="3600" w:hanging="360"/>
+      </w:pPr>
+      <w:rPr>
+        <w:rFonts w:ascii="Courier New" w:hAnsi="Courier New" w:cs="Courier New" w:hint="default"/>
+      </w:rPr>
+    </w:lvl>
+    <w:lvl w:ilvl="5" w:tplc="04090005" w:tentative="1">
+      <w:start w:val="1"/>
+      <w:numFmt w:val="bullet"/>
+      <w:lvlText w:val=""/>
+      <w:lvlJc w:val="left"/>
+      <w:pPr>
+        <w:ind w:left="4320" w:hanging="360"/>
+      </w:pPr>
+      <w:rPr>
+        <w:rFonts w:ascii="Wingdings" w:hAnsi="Wingdings" w:hint="default"/>
+      </w:rPr>
+    </w:lvl>
+    <w:lvl w:ilvl="6" w:tplc="04090001" w:tentative="1">
+      <w:start w:val="1"/>
+      <w:numFmt w:val="bullet"/>
+      <w:lvlText w:val=""/>
+      <w:lvlJc w:val="left"/>
+      <w:pPr>
+        <w:ind w:left="5040" w:hanging="360"/>
+      </w:pPr>
+      <w:rPr>
+        <w:rFonts w:ascii="Symbol" w:hAnsi="Symbol" w:hint="default"/>
+      </w:rPr>
+    </w:lvl>
+    <w:lvl w:ilvl="7" w:tplc="04090003" w:tentative="1">
+      <w:start w:val="1"/>
+      <w:numFmt w:val="bullet"/>
+      <w:lvlText w:val="o"/>
+      <w:lvlJc w:val="left"/>
+      <w:pPr>
+        <w:ind w:left="5760" w:hanging="360"/>
+      </w:pPr>
+      <w:rPr>
+        <w:rFonts w:ascii="Courier New" w:hAnsi="Courier New" w:cs="Courier New" w:hint="default"/>
+      </w:rPr>
+    </w:lvl>
+    <w:lvl w:ilvl="8" w:tplc="04090005" w:tentative="1">
+      <w:start w:val="1"/>
+      <w:numFmt w:val="bullet"/>
+      <w:lvlText w:val=""/>
+      <w:lvlJc w:val="left"/>
+      <w:pPr>
+        <w:ind w:left="6480" w:hanging="360"/>
+      </w:pPr>
+      <w:rPr>
+        <w:rFonts w:ascii="Wingdings" w:hAnsi="Wingdings" w:hint="default"/>
+      </w:rPr>
+    </w:lvl>
+  </w:abstractNum>
+  <w:abstractNum w:abstractNumId="9" w15:restartNumberingAfterBreak="0">
     <w:nsid w:val="6F8D503E"/>
     <w:multiLevelType w:val="hybridMultilevel"/>
     <w:tmpl w:val="B67C4790"/>
@@ -2271,10 +3524,10 @@
       </w:rPr>
     </w:lvl>
   </w:abstractNum>
-  <w:abstractNum w:abstractNumId="6" w15:restartNumberingAfterBreak="0">
+  <w:abstractNum w:abstractNumId="10" w15:restartNumberingAfterBreak="0">
     <w:nsid w:val="7B2D3488"/>
     <w:multiLevelType w:val="hybridMultilevel"/>
-    <w:tmpl w:val="7644821A"/>
+    <w:tmpl w:val="1F7A0BE8"/>
     <w:lvl w:ilvl="0" w:tplc="833AB206">
       <w:numFmt w:val="bullet"/>
       <w:lvlText w:val=""/>
@@ -2384,17 +3637,131 @@
       </w:rPr>
     </w:lvl>
   </w:abstractNum>
+  <w:abstractNum w:abstractNumId="11" w15:restartNumberingAfterBreak="0">
+    <w:nsid w:val="7BDD1EB5"/>
+    <w:multiLevelType w:val="hybridMultilevel"/>
+    <w:tmpl w:val="DD1AAD72"/>
+    <w:lvl w:ilvl="0" w:tplc="876233F6">
+      <w:start w:val="1"/>
+      <w:numFmt w:val="bullet"/>
+      <w:lvlText w:val=""/>
+      <w:lvlJc w:val="left"/>
+      <w:pPr>
+        <w:ind w:left="720" w:hanging="360"/>
+      </w:pPr>
+      <w:rPr>
+        <w:rFonts w:ascii="Symbol" w:hAnsi="Symbol" w:hint="default"/>
+        <w:color w:val="000000" w:themeColor="text1"/>
+      </w:rPr>
+    </w:lvl>
+    <w:lvl w:ilvl="1" w:tplc="04090003" w:tentative="1">
+      <w:start w:val="1"/>
+      <w:numFmt w:val="bullet"/>
+      <w:lvlText w:val="o"/>
+      <w:lvlJc w:val="left"/>
+      <w:pPr>
+        <w:ind w:left="1440" w:hanging="360"/>
+      </w:pPr>
+      <w:rPr>
+        <w:rFonts w:ascii="Courier New" w:hAnsi="Courier New" w:cs="Courier New" w:hint="default"/>
+      </w:rPr>
+    </w:lvl>
+    <w:lvl w:ilvl="2" w:tplc="04090005" w:tentative="1">
+      <w:start w:val="1"/>
+      <w:numFmt w:val="bullet"/>
+      <w:lvlText w:val=""/>
+      <w:lvlJc w:val="left"/>
+      <w:pPr>
+        <w:ind w:left="2160" w:hanging="360"/>
+      </w:pPr>
+      <w:rPr>
+        <w:rFonts w:ascii="Wingdings" w:hAnsi="Wingdings" w:hint="default"/>
+      </w:rPr>
+    </w:lvl>
+    <w:lvl w:ilvl="3" w:tplc="04090001" w:tentative="1">
+      <w:start w:val="1"/>
+      <w:numFmt w:val="bullet"/>
+      <w:lvlText w:val=""/>
+      <w:lvlJc w:val="left"/>
+      <w:pPr>
+        <w:ind w:left="2880" w:hanging="360"/>
+      </w:pPr>
+      <w:rPr>
+        <w:rFonts w:ascii="Symbol" w:hAnsi="Symbol" w:hint="default"/>
+      </w:rPr>
+    </w:lvl>
+    <w:lvl w:ilvl="4" w:tplc="04090003" w:tentative="1">
+      <w:start w:val="1"/>
+      <w:numFmt w:val="bullet"/>
+      <w:lvlText w:val="o"/>
+      <w:lvlJc w:val="left"/>
+      <w:pPr>
+        <w:ind w:left="3600" w:hanging="360"/>
+      </w:pPr>
+      <w:rPr>
+        <w:rFonts w:ascii="Courier New" w:hAnsi="Courier New" w:cs="Courier New" w:hint="default"/>
+      </w:rPr>
+    </w:lvl>
+    <w:lvl w:ilvl="5" w:tplc="04090005" w:tentative="1">
+      <w:start w:val="1"/>
+      <w:numFmt w:val="bullet"/>
+      <w:lvlText w:val=""/>
+      <w:lvlJc w:val="left"/>
+      <w:pPr>
+        <w:ind w:left="4320" w:hanging="360"/>
+      </w:pPr>
+      <w:rPr>
+        <w:rFonts w:ascii="Wingdings" w:hAnsi="Wingdings" w:hint="default"/>
+      </w:rPr>
+    </w:lvl>
+    <w:lvl w:ilvl="6" w:tplc="04090001" w:tentative="1">
+      <w:start w:val="1"/>
+      <w:numFmt w:val="bullet"/>
+      <w:lvlText w:val=""/>
+      <w:lvlJc w:val="left"/>
+      <w:pPr>
+        <w:ind w:left="5040" w:hanging="360"/>
+      </w:pPr>
+      <w:rPr>
+        <w:rFonts w:ascii="Symbol" w:hAnsi="Symbol" w:hint="default"/>
+      </w:rPr>
+    </w:lvl>
+    <w:lvl w:ilvl="7" w:tplc="04090003" w:tentative="1">
+      <w:start w:val="1"/>
+      <w:numFmt w:val="bullet"/>
+      <w:lvlText w:val="o"/>
+      <w:lvlJc w:val="left"/>
+      <w:pPr>
+        <w:ind w:left="5760" w:hanging="360"/>
+      </w:pPr>
+      <w:rPr>
+        <w:rFonts w:ascii="Courier New" w:hAnsi="Courier New" w:cs="Courier New" w:hint="default"/>
+      </w:rPr>
+    </w:lvl>
+    <w:lvl w:ilvl="8" w:tplc="04090005" w:tentative="1">
+      <w:start w:val="1"/>
+      <w:numFmt w:val="bullet"/>
+      <w:lvlText w:val=""/>
+      <w:lvlJc w:val="left"/>
+      <w:pPr>
+        <w:ind w:left="6480" w:hanging="360"/>
+      </w:pPr>
+      <w:rPr>
+        <w:rFonts w:ascii="Wingdings" w:hAnsi="Wingdings" w:hint="default"/>
+      </w:rPr>
+    </w:lvl>
+  </w:abstractNum>
   <w:num w:numId="1">
-    <w:abstractNumId w:val="4"/>
+    <w:abstractNumId w:val="5"/>
   </w:num>
   <w:num w:numId="2">
-    <w:abstractNumId w:val="6"/>
+    <w:abstractNumId w:val="10"/>
   </w:num>
   <w:num w:numId="3">
     <w:abstractNumId w:val="1"/>
   </w:num>
   <w:num w:numId="4">
-    <w:abstractNumId w:val="5"/>
+    <w:abstractNumId w:val="9"/>
   </w:num>
   <w:num w:numId="5">
     <w:abstractNumId w:val="3"/>
@@ -2404,6 +3771,21 @@
   </w:num>
   <w:num w:numId="7">
     <w:abstractNumId w:val="0"/>
+  </w:num>
+  <w:num w:numId="8">
+    <w:abstractNumId w:val="11"/>
+  </w:num>
+  <w:num w:numId="9">
+    <w:abstractNumId w:val="8"/>
+  </w:num>
+  <w:num w:numId="10">
+    <w:abstractNumId w:val="4"/>
+  </w:num>
+  <w:num w:numId="11">
+    <w:abstractNumId w:val="7"/>
+  </w:num>
+  <w:num w:numId="12">
+    <w:abstractNumId w:val="6"/>
   </w:num>
 </w:numbering>
 </file>
@@ -2806,7 +4188,6 @@
   <w:style w:type="character" w:default="1" w:styleId="DefaultParagraphFont">
     <w:name w:val="Default Paragraph Font"/>
     <w:uiPriority w:val="1"/>
-    <w:semiHidden/>
     <w:unhideWhenUsed/>
   </w:style>
   <w:style w:type="table" w:default="1" w:styleId="TableNormal">

</xml_diff>